<commit_message>
Week 4 Business Analyst Template
</commit_message>
<xml_diff>
--- a/Week One Deliverables Date Updates/Business Analyst Template.docx
+++ b/Week One Deliverables Date Updates/Business Analyst Template.docx
@@ -7,6 +7,9 @@
       <w:pPr>
         <w:pStyle w:val="normal0"/>
       </w:pPr>
+      <w:r>
+        <w:tab/>
+      </w:r>
       <w:r>
         <w:t>Role - Business Analyst</w:t>
       </w:r>
@@ -44,7 +47,7 @@
     </w:p>
     <w:tbl>
       <w:tblPr>
-        <w:tblW w:w="0" w:type="auto"/>
+        <w:tblW w:w="9315" w:type="dxa"/>
         <w:tblCellMar>
           <w:top w:w="15" w:type="dxa"/>
           <w:left w:w="15" w:type="dxa"/>
@@ -54,11 +57,14 @@
         <w:tblLook w:val="04A0"/>
       </w:tblPr>
       <w:tblGrid>
-        <w:gridCol w:w="1720"/>
-        <w:gridCol w:w="2820"/>
-        <w:gridCol w:w="4895"/>
+        <w:gridCol w:w="1704"/>
+        <w:gridCol w:w="2778"/>
+        <w:gridCol w:w="4833"/>
       </w:tblGrid>
       <w:tr>
+        <w:trPr>
+          <w:trHeight w:val="249"/>
+        </w:trPr>
         <w:tc>
           <w:tcPr>
             <w:tcW w:w="0" w:type="auto"/>
@@ -141,7 +147,7 @@
         </w:tc>
         <w:tc>
           <w:tcPr>
-            <w:tcW w:w="4895" w:type="dxa"/>
+            <w:tcW w:w="4833" w:type="dxa"/>
             <w:tcBorders>
               <w:top w:val="single" w:sz="6" w:space="0" w:color="000000"/>
               <w:left w:val="single" w:sz="6" w:space="0" w:color="000000"/>
@@ -181,6 +187,9 @@
         </w:tc>
       </w:tr>
       <w:tr>
+        <w:trPr>
+          <w:trHeight w:val="1221"/>
+        </w:trPr>
         <w:tc>
           <w:tcPr>
             <w:tcW w:w="0" w:type="auto"/>
@@ -262,7 +271,7 @@
         </w:tc>
         <w:tc>
           <w:tcPr>
-            <w:tcW w:w="4895" w:type="dxa"/>
+            <w:tcW w:w="4833" w:type="dxa"/>
             <w:tcBorders>
               <w:top w:val="single" w:sz="6" w:space="0" w:color="99948E"/>
               <w:left w:val="single" w:sz="6" w:space="0" w:color="000000"/>
@@ -433,7 +442,7 @@
       </w:tr>
       <w:tr>
         <w:trPr>
-          <w:trHeight w:val="558"/>
+          <w:trHeight w:val="441"/>
         </w:trPr>
         <w:tc>
           <w:tcPr>
@@ -441,7 +450,7 @@
             <w:tcBorders>
               <w:top w:val="single" w:sz="6" w:space="0" w:color="000000"/>
               <w:left w:val="single" w:sz="6" w:space="0" w:color="000000"/>
-              <w:bottom w:val="single" w:sz="6" w:space="0" w:color="000000"/>
+              <w:bottom w:val="single" w:sz="6" w:space="0" w:color="99948E"/>
               <w:right w:val="single" w:sz="6" w:space="0" w:color="99948E"/>
             </w:tcBorders>
             <w:shd w:val="clear" w:color="auto" w:fill="D6DFE7"/>
@@ -464,6 +473,68 @@
               </w:rPr>
             </w:pPr>
           </w:p>
+          <w:p>
+            <w:pPr>
+              <w:rPr>
+                <w:rFonts w:ascii="Times New Roman" w:eastAsia="Times New Roman" w:hAnsi="Times New Roman" w:cs="Times New Roman"/>
+                <w:sz w:val="1"/>
+                <w:szCs w:val="24"/>
+              </w:rPr>
+            </w:pPr>
+          </w:p>
+          <w:p>
+            <w:pPr>
+              <w:rPr>
+                <w:rFonts w:ascii="Times New Roman" w:eastAsia="Times New Roman" w:hAnsi="Times New Roman" w:cs="Times New Roman"/>
+                <w:sz w:val="1"/>
+                <w:szCs w:val="24"/>
+              </w:rPr>
+            </w:pPr>
+          </w:p>
+          <w:p>
+            <w:pPr>
+              <w:rPr>
+                <w:rFonts w:ascii="Times New Roman" w:eastAsia="Times New Roman" w:hAnsi="Times New Roman" w:cs="Times New Roman"/>
+                <w:sz w:val="1"/>
+                <w:szCs w:val="24"/>
+              </w:rPr>
+            </w:pPr>
+          </w:p>
+          <w:p>
+            <w:pPr>
+              <w:rPr>
+                <w:rFonts w:ascii="Times New Roman" w:eastAsia="Times New Roman" w:hAnsi="Times New Roman" w:cs="Times New Roman"/>
+                <w:sz w:val="1"/>
+                <w:szCs w:val="24"/>
+              </w:rPr>
+            </w:pPr>
+          </w:p>
+          <w:p>
+            <w:pPr>
+              <w:rPr>
+                <w:rFonts w:ascii="Times New Roman" w:eastAsia="Times New Roman" w:hAnsi="Times New Roman" w:cs="Times New Roman"/>
+                <w:sz w:val="1"/>
+                <w:szCs w:val="24"/>
+              </w:rPr>
+            </w:pPr>
+          </w:p>
+          <w:p>
+            <w:pPr>
+              <w:rPr>
+                <w:rFonts w:eastAsia="Times New Roman"/>
+                <w:sz w:val="23"/>
+                <w:szCs w:val="23"/>
+              </w:rPr>
+            </w:pPr>
+            <w:r>
+              <w:rPr>
+                <w:rFonts w:eastAsia="Times New Roman"/>
+                <w:sz w:val="23"/>
+                <w:szCs w:val="23"/>
+              </w:rPr>
+              <w:t>3</w:t>
+            </w:r>
+          </w:p>
         </w:tc>
         <w:tc>
           <w:tcPr>
@@ -471,10 +542,9 @@
             <w:tcBorders>
               <w:top w:val="single" w:sz="6" w:space="0" w:color="000000"/>
               <w:left w:val="single" w:sz="6" w:space="0" w:color="99948E"/>
-              <w:bottom w:val="single" w:sz="6" w:space="0" w:color="000000"/>
-              <w:right w:val="single" w:sz="6" w:space="0" w:color="000000"/>
-            </w:tcBorders>
-            <w:shd w:val="clear" w:color="auto" w:fill="F2F4F6"/>
+              <w:bottom w:val="single" w:sz="6" w:space="0" w:color="99948E"/>
+              <w:right w:val="single" w:sz="6" w:space="0" w:color="000000"/>
+            </w:tcBorders>
             <w:tcMar>
               <w:top w:w="75" w:type="dxa"/>
               <w:left w:w="75" w:type="dxa"/>
@@ -487,24 +557,32 @@
             <w:pPr>
               <w:spacing w:line="240" w:lineRule="auto"/>
               <w:rPr>
-                <w:rFonts w:ascii="Times New Roman" w:eastAsia="Times New Roman" w:hAnsi="Times New Roman" w:cs="Times New Roman"/>
-                <w:color w:val="auto"/>
-                <w:sz w:val="1"/>
-                <w:szCs w:val="24"/>
-              </w:rPr>
-            </w:pPr>
-          </w:p>
-        </w:tc>
-        <w:tc>
-          <w:tcPr>
-            <w:tcW w:w="4895" w:type="dxa"/>
-            <w:tcBorders>
-              <w:top w:val="single" w:sz="6" w:space="0" w:color="000000"/>
-              <w:left w:val="single" w:sz="6" w:space="0" w:color="000000"/>
-              <w:bottom w:val="single" w:sz="6" w:space="0" w:color="000000"/>
-              <w:right w:val="single" w:sz="6" w:space="0" w:color="000000"/>
-            </w:tcBorders>
-            <w:shd w:val="clear" w:color="auto" w:fill="F2F4F6"/>
+                <w:rFonts w:eastAsia="Times New Roman"/>
+                <w:color w:val="auto"/>
+                <w:sz w:val="23"/>
+                <w:szCs w:val="23"/>
+              </w:rPr>
+            </w:pPr>
+            <w:r>
+              <w:rPr>
+                <w:rFonts w:eastAsia="Times New Roman"/>
+                <w:color w:val="auto"/>
+                <w:sz w:val="23"/>
+                <w:szCs w:val="23"/>
+              </w:rPr>
+              <w:t>Michael Tran, John Chan</w:t>
+            </w:r>
+          </w:p>
+        </w:tc>
+        <w:tc>
+          <w:tcPr>
+            <w:tcW w:w="4833" w:type="dxa"/>
+            <w:tcBorders>
+              <w:top w:val="single" w:sz="6" w:space="0" w:color="000000"/>
+              <w:left w:val="single" w:sz="6" w:space="0" w:color="000000"/>
+              <w:bottom w:val="single" w:sz="6" w:space="0" w:color="99948E"/>
+              <w:right w:val="single" w:sz="6" w:space="0" w:color="000000"/>
+            </w:tcBorders>
             <w:tcMar>
               <w:top w:w="75" w:type="dxa"/>
               <w:left w:w="75" w:type="dxa"/>
@@ -515,20 +593,59 @@
           </w:tcPr>
           <w:p>
             <w:pPr>
+              <w:pStyle w:val="ListParagraph"/>
+              <w:numPr>
+                <w:ilvl w:val="0"/>
+                <w:numId w:val="14"/>
+              </w:numPr>
               <w:spacing w:line="240" w:lineRule="auto"/>
               <w:rPr>
-                <w:rFonts w:ascii="Times New Roman" w:eastAsia="Times New Roman" w:hAnsi="Times New Roman" w:cs="Times New Roman"/>
-                <w:color w:val="auto"/>
-                <w:sz w:val="1"/>
-                <w:szCs w:val="24"/>
-              </w:rPr>
-            </w:pPr>
+                <w:rFonts w:eastAsia="Times New Roman"/>
+                <w:color w:val="auto"/>
+                <w:sz w:val="23"/>
+                <w:szCs w:val="23"/>
+              </w:rPr>
+            </w:pPr>
+            <w:r>
+              <w:rPr>
+                <w:rFonts w:eastAsia="Times New Roman"/>
+                <w:color w:val="auto"/>
+                <w:sz w:val="23"/>
+                <w:szCs w:val="23"/>
+              </w:rPr>
+              <w:t>Added Variations in the domain</w:t>
+            </w:r>
+          </w:p>
+          <w:p>
+            <w:pPr>
+              <w:pStyle w:val="ListParagraph"/>
+              <w:numPr>
+                <w:ilvl w:val="0"/>
+                <w:numId w:val="14"/>
+              </w:numPr>
+              <w:spacing w:line="240" w:lineRule="auto"/>
+              <w:rPr>
+                <w:rFonts w:eastAsia="Times New Roman"/>
+                <w:color w:val="auto"/>
+                <w:sz w:val="23"/>
+                <w:szCs w:val="23"/>
+              </w:rPr>
+            </w:pPr>
+            <w:r>
+              <w:rPr>
+                <w:rFonts w:eastAsia="Times New Roman"/>
+                <w:color w:val="auto"/>
+                <w:sz w:val="23"/>
+                <w:szCs w:val="23"/>
+              </w:rPr>
+              <w:t>Refined wireframes using Axure</w:t>
+            </w:r>
           </w:p>
         </w:tc>
       </w:tr>
       <w:tr>
         <w:trPr>
-          <w:trHeight w:val="477"/>
+          <w:trHeight w:val="441"/>
         </w:trPr>
         <w:tc>
           <w:tcPr>
@@ -591,7 +708,7 @@
         </w:tc>
         <w:tc>
           <w:tcPr>
-            <w:tcW w:w="4895" w:type="dxa"/>
+            <w:tcW w:w="4833" w:type="dxa"/>
             <w:tcBorders>
               <w:top w:val="single" w:sz="6" w:space="0" w:color="000000"/>
               <w:left w:val="single" w:sz="6" w:space="0" w:color="000000"/>
@@ -621,7 +738,7 @@
       </w:tr>
       <w:tr>
         <w:trPr>
-          <w:trHeight w:val="360"/>
+          <w:trHeight w:val="334"/>
         </w:trPr>
         <w:tc>
           <w:tcPr>
@@ -685,7 +802,7 @@
         </w:tc>
         <w:tc>
           <w:tcPr>
-            <w:tcW w:w="4895" w:type="dxa"/>
+            <w:tcW w:w="4833" w:type="dxa"/>
             <w:tcBorders>
               <w:top w:val="single" w:sz="6" w:space="0" w:color="99948E"/>
               <w:left w:val="single" w:sz="6" w:space="0" w:color="000000"/>
@@ -856,7 +973,6 @@
         <w:pStyle w:val="normal0"/>
       </w:pPr>
       <w:r>
-        <w:lastRenderedPageBreak/>
         <w:t>1.</w:t>
       </w:r>
       <w:r>
@@ -2696,6 +2812,7 @@
                 <w:sz w:val="23"/>
                 <w:szCs w:val="23"/>
               </w:rPr>
+              <w:lastRenderedPageBreak/>
               <w:t>Email Check</w:t>
             </w:r>
           </w:p>
@@ -2733,16 +2850,7 @@
                 <w:sz w:val="23"/>
                 <w:szCs w:val="23"/>
               </w:rPr>
-              <w:t xml:space="preserve">Check is emailed to account holder once </w:t>
-            </w:r>
-            <w:r>
-              <w:rPr>
-                <w:rFonts w:eastAsia="Times New Roman"/>
-                <w:sz w:val="23"/>
-                <w:szCs w:val="23"/>
-              </w:rPr>
-              <w:lastRenderedPageBreak/>
-              <w:t>they debit their account.</w:t>
+              <w:t>Check is emailed to account holder once they debit their account.</w:t>
             </w:r>
           </w:p>
         </w:tc>
@@ -2779,7 +2887,6 @@
                 <w:sz w:val="23"/>
                 <w:szCs w:val="23"/>
               </w:rPr>
-              <w:lastRenderedPageBreak/>
               <w:t>2 days</w:t>
             </w:r>
           </w:p>
@@ -2858,7 +2965,6 @@
                 <w:sz w:val="23"/>
                 <w:szCs w:val="23"/>
               </w:rPr>
-              <w:lastRenderedPageBreak/>
               <w:t xml:space="preserve">Withdrawal/Transfer </w:t>
             </w:r>
             <w:r>
@@ -4522,7 +4628,6 @@
         <w:pStyle w:val="normal0"/>
       </w:pPr>
       <w:r>
-        <w:lastRenderedPageBreak/>
         <w:t xml:space="preserve"> </w:t>
       </w:r>
     </w:p>
@@ -5623,8 +5728,1885 @@
         <w:pStyle w:val="normal0"/>
       </w:pPr>
     </w:p>
+    <w:p>
+      <w:pPr>
+        <w:pStyle w:val="normal0"/>
+      </w:pPr>
+    </w:p>
+    <w:p>
+      <w:pPr>
+        <w:pStyle w:val="normal0"/>
+        <w:numPr>
+          <w:ilvl w:val="0"/>
+          <w:numId w:val="5"/>
+        </w:numPr>
+        <w:ind w:hanging="359"/>
+        <w:contextualSpacing/>
+      </w:pPr>
+      <w:r>
+        <w:lastRenderedPageBreak/>
+        <w:t>Variations in the Requirements</w:t>
+      </w:r>
+    </w:p>
+    <w:p>
+      <w:pPr>
+        <w:pStyle w:val="normal0"/>
+        <w:numPr>
+          <w:ilvl w:val="0"/>
+          <w:numId w:val="12"/>
+        </w:numPr>
+        <w:ind w:hanging="359"/>
+        <w:contextualSpacing/>
+      </w:pPr>
+      <w:r>
+        <w:t>As of now, there are two types of accounts: teller and customer</w:t>
+      </w:r>
+    </w:p>
+    <w:p>
+      <w:pPr>
+        <w:pStyle w:val="normal0"/>
+        <w:numPr>
+          <w:ilvl w:val="0"/>
+          <w:numId w:val="9"/>
+        </w:numPr>
+        <w:ind w:hanging="359"/>
+        <w:contextualSpacing/>
+      </w:pPr>
+      <w:r>
+        <w:t>Tellers can access any customer’s accounts in order to perform bank functions for them</w:t>
+      </w:r>
+    </w:p>
+    <w:p>
+      <w:pPr>
+        <w:pStyle w:val="normal0"/>
+        <w:numPr>
+          <w:ilvl w:val="0"/>
+          <w:numId w:val="9"/>
+        </w:numPr>
+        <w:ind w:hanging="359"/>
+        <w:contextualSpacing/>
+      </w:pPr>
+      <w:r>
+        <w:t>Customers can only access their own accounts and perform transactions with their own accounts.</w:t>
+      </w:r>
+    </w:p>
+    <w:p>
+      <w:pPr>
+        <w:pStyle w:val="normal0"/>
+        <w:numPr>
+          <w:ilvl w:val="0"/>
+          <w:numId w:val="8"/>
+        </w:numPr>
+        <w:ind w:hanging="359"/>
+        <w:contextualSpacing/>
+      </w:pPr>
+      <w:r>
+        <w:t>Different rules in interest rates based on account type</w:t>
+      </w:r>
+    </w:p>
+    <w:p>
+      <w:pPr>
+        <w:pStyle w:val="normal0"/>
+        <w:numPr>
+          <w:ilvl w:val="0"/>
+          <w:numId w:val="11"/>
+        </w:numPr>
+        <w:ind w:hanging="359"/>
+        <w:contextualSpacing/>
+      </w:pPr>
+      <w:r>
+        <w:t>Checking Account Interest Rates</w:t>
+      </w:r>
+    </w:p>
+    <w:p>
+      <w:pPr>
+        <w:pStyle w:val="normal0"/>
+        <w:numPr>
+          <w:ilvl w:val="0"/>
+          <w:numId w:val="11"/>
+        </w:numPr>
+        <w:ind w:hanging="359"/>
+        <w:contextualSpacing/>
+      </w:pPr>
+      <w:r>
+        <w:t>Savings Account Interest Rates</w:t>
+      </w:r>
+    </w:p>
+    <w:p>
+      <w:pPr>
+        <w:pStyle w:val="normal0"/>
+        <w:ind w:left="1440"/>
+        <w:contextualSpacing/>
+      </w:pPr>
+      <w:r>
+        <w:t>i. As of now, these are the only differences between Checking and Savings</w:t>
+      </w:r>
+    </w:p>
+    <w:p>
+      <w:pPr>
+        <w:pStyle w:val="normal0"/>
+        <w:numPr>
+          <w:ilvl w:val="0"/>
+          <w:numId w:val="7"/>
+        </w:numPr>
+        <w:ind w:hanging="359"/>
+        <w:contextualSpacing/>
+      </w:pPr>
+      <w:r>
+        <w:t>Different rules in interest rates based on Account balance over 30 days</w:t>
+      </w:r>
+    </w:p>
+    <w:p>
+      <w:pPr>
+        <w:pStyle w:val="normal0"/>
+        <w:numPr>
+          <w:ilvl w:val="0"/>
+          <w:numId w:val="10"/>
+        </w:numPr>
+        <w:ind w:hanging="359"/>
+        <w:contextualSpacing/>
+      </w:pPr>
+      <w:r>
+        <w:t>Balance = $3000+ = 3% interest rate</w:t>
+      </w:r>
+    </w:p>
+    <w:p>
+      <w:pPr>
+        <w:pStyle w:val="normal0"/>
+        <w:numPr>
+          <w:ilvl w:val="0"/>
+          <w:numId w:val="10"/>
+        </w:numPr>
+        <w:ind w:hanging="359"/>
+        <w:contextualSpacing/>
+      </w:pPr>
+      <w:r>
+        <w:t>Balance = $2000-3000 = 2% interest rate</w:t>
+      </w:r>
+    </w:p>
+    <w:p>
+      <w:pPr>
+        <w:pStyle w:val="normal0"/>
+        <w:numPr>
+          <w:ilvl w:val="0"/>
+          <w:numId w:val="10"/>
+        </w:numPr>
+        <w:ind w:hanging="359"/>
+        <w:contextualSpacing/>
+      </w:pPr>
+      <w:r>
+        <w:t>Balance = $1000-2000 = 1% interest rate</w:t>
+      </w:r>
+    </w:p>
+    <w:p>
+      <w:pPr>
+        <w:pStyle w:val="normal0"/>
+        <w:numPr>
+          <w:ilvl w:val="0"/>
+          <w:numId w:val="6"/>
+        </w:numPr>
+        <w:ind w:hanging="359"/>
+        <w:contextualSpacing/>
+      </w:pPr>
+      <w:r>
+        <w:t>As of now, there are no rules on the number of accounts per customer, but may change.</w:t>
+      </w:r>
+    </w:p>
+    <w:p>
+      <w:pPr>
+        <w:pStyle w:val="normal0"/>
+        <w:numPr>
+          <w:ilvl w:val="0"/>
+          <w:numId w:val="6"/>
+        </w:numPr>
+        <w:ind w:hanging="359"/>
+        <w:contextualSpacing/>
+      </w:pPr>
+      <w:r>
+        <w:t>Different account types available to customer</w:t>
+      </w:r>
+    </w:p>
+    <w:p>
+      <w:pPr>
+        <w:pStyle w:val="normal0"/>
+        <w:numPr>
+          <w:ilvl w:val="0"/>
+          <w:numId w:val="13"/>
+        </w:numPr>
+        <w:ind w:hanging="359"/>
+        <w:contextualSpacing/>
+      </w:pPr>
+      <w:r>
+        <w:t>Checking</w:t>
+      </w:r>
+    </w:p>
+    <w:p>
+      <w:pPr>
+        <w:pStyle w:val="normal0"/>
+        <w:numPr>
+          <w:ilvl w:val="0"/>
+          <w:numId w:val="13"/>
+        </w:numPr>
+        <w:ind w:hanging="359"/>
+        <w:contextualSpacing/>
+      </w:pPr>
+      <w:r>
+        <w:t>Savings</w:t>
+      </w:r>
+    </w:p>
+    <w:p>
+      <w:r>
+        <w:br w:type="page"/>
+      </w:r>
+    </w:p>
+    <w:p>
+      <w:pPr>
+        <w:pStyle w:val="normal0"/>
+      </w:pPr>
+    </w:p>
+    <w:p>
+      <w:pPr>
+        <w:pStyle w:val="AxureHeading2"/>
+        <w:keepNext/>
+        <w:numPr>
+          <w:ilvl w:val="0"/>
+          <w:numId w:val="0"/>
+        </w:numPr>
+      </w:pPr>
+      <w:r>
+        <w:t>Refined Wireframe (Does not include all of it):</w:t>
+      </w:r>
+    </w:p>
+    <w:p>
+      <w:pPr>
+        <w:pStyle w:val="AxureHeading2"/>
+        <w:keepNext/>
+      </w:pPr>
+      <w:r>
+        <w:t>Home</w:t>
+      </w:r>
+    </w:p>
+    <w:p>
+      <w:pPr>
+        <w:pStyle w:val="AxureHeading3"/>
+        <w:keepNext/>
+      </w:pPr>
+      <w:r>
+        <w:t>User Interface</w:t>
+      </w:r>
+    </w:p>
+    <w:p>
+      <w:pPr>
+        <w:pStyle w:val="AxureImageParagraph"/>
+      </w:pPr>
+      <w:r>
+        <w:rPr>
+          <w:noProof/>
+          <w:lang w:eastAsia="ja-JP"/>
+        </w:rPr>
+        <w:drawing>
+          <wp:inline distT="0" distB="0" distL="0" distR="0">
+            <wp:extent cx="2678906" cy="4762500"/>
+            <wp:effectExtent l="19050" t="0" r="7144" b="0"/>
+            <wp:docPr id="9" name="AXU0.png"/>
+            <wp:cNvGraphicFramePr>
+              <a:graphicFrameLocks xmlns:a="http://schemas.openxmlformats.org/drawingml/2006/main" noChangeAspect="1"/>
+            </wp:cNvGraphicFramePr>
+            <a:graphic xmlns:a="http://schemas.openxmlformats.org/drawingml/2006/main">
+              <a:graphicData uri="http://schemas.openxmlformats.org/drawingml/2006/picture">
+                <pic:pic xmlns:pic="http://schemas.openxmlformats.org/drawingml/2006/picture">
+                  <pic:nvPicPr>
+                    <pic:cNvPr id="0" name="AXU0.png"/>
+                    <pic:cNvPicPr>
+                      <a:picLocks noChangeAspect="1" noChangeArrowheads="1"/>
+                    </pic:cNvPicPr>
+                  </pic:nvPicPr>
+                  <pic:blipFill>
+                    <a:blip r:embed="rId13" cstate="print"/>
+                    <a:stretch>
+                      <a:fillRect/>
+                    </a:stretch>
+                  </pic:blipFill>
+                  <pic:spPr>
+                    <a:xfrm>
+                      <a:off x="0" y="0"/>
+                      <a:ext cx="2678906" cy="4762500"/>
+                    </a:xfrm>
+                    <a:prstGeom prst="rect">
+                      <a:avLst/>
+                    </a:prstGeom>
+                  </pic:spPr>
+                </pic:pic>
+              </a:graphicData>
+            </a:graphic>
+          </wp:inline>
+        </w:drawing>
+      </w:r>
+    </w:p>
+    <w:p>
+      <w:pPr>
+        <w:pStyle w:val="AxureHeading3"/>
+        <w:keepNext/>
+      </w:pPr>
+      <w:r>
+        <w:t>Widget Table</w:t>
+      </w:r>
+    </w:p>
+    <w:tbl>
+      <w:tblPr>
+        <w:tblStyle w:val="AxureTableStyle"/>
+        <w:tblW w:w="0" w:type="auto"/>
+        <w:tblLook w:val="04A0"/>
+      </w:tblPr>
+      <w:tblGrid>
+        <w:gridCol w:w="829"/>
+        <w:gridCol w:w="3328"/>
+      </w:tblGrid>
+      <w:tr>
+        <w:trPr>
+          <w:cnfStyle w:val="100000000000"/>
+        </w:trPr>
+        <w:tc>
+          <w:tcPr>
+            <w:tcW w:w="0" w:type="auto"/>
+          </w:tcPr>
+          <w:p>
+            <w:pPr>
+              <w:pStyle w:val="AxureTableHeaderText"/>
+            </w:pPr>
+            <w:r>
+              <w:t>Footnote</w:t>
+            </w:r>
+          </w:p>
+        </w:tc>
+        <w:tc>
+          <w:tcPr>
+            <w:tcW w:w="0" w:type="auto"/>
+          </w:tcPr>
+          <w:p>
+            <w:pPr>
+              <w:pStyle w:val="AxureTableHeaderText"/>
+            </w:pPr>
+            <w:r>
+              <w:t>Interactions</w:t>
+            </w:r>
+          </w:p>
+        </w:tc>
+      </w:tr>
+      <w:tr>
+        <w:tc>
+          <w:tcPr>
+            <w:tcW w:w="0" w:type="auto"/>
+          </w:tcPr>
+          <w:p>
+            <w:pPr>
+              <w:pStyle w:val="AxureTableNormalText"/>
+            </w:pPr>
+            <w:r>
+              <w:t>1</w:t>
+            </w:r>
+          </w:p>
+        </w:tc>
+        <w:tc>
+          <w:tcPr>
+            <w:tcW w:w="0" w:type="auto"/>
+          </w:tcPr>
+          <w:p>
+            <w:pPr>
+              <w:pStyle w:val="AxureTableNormalText"/>
+            </w:pPr>
+            <w:r>
+              <w:t>OnClick:</w:t>
+            </w:r>
+            <w:r>
+              <w:br/>
+              <w:t xml:space="preserve">  Case 1:</w:t>
+            </w:r>
+            <w:r>
+              <w:br/>
+              <w:t xml:space="preserve">    Open Successful Login in Current Window</w:t>
+            </w:r>
+          </w:p>
+        </w:tc>
+      </w:tr>
+      <w:tr>
+        <w:trPr>
+          <w:cnfStyle w:val="000000010000"/>
+        </w:trPr>
+        <w:tc>
+          <w:tcPr>
+            <w:tcW w:w="0" w:type="auto"/>
+          </w:tcPr>
+          <w:p>
+            <w:pPr>
+              <w:pStyle w:val="AxureTableNormalText"/>
+            </w:pPr>
+            <w:r>
+              <w:t>2</w:t>
+            </w:r>
+          </w:p>
+        </w:tc>
+        <w:tc>
+          <w:tcPr>
+            <w:tcW w:w="0" w:type="auto"/>
+          </w:tcPr>
+          <w:p>
+            <w:pPr>
+              <w:pStyle w:val="AxureTableNormalText"/>
+            </w:pPr>
+            <w:r>
+              <w:t>OnClick:</w:t>
+            </w:r>
+            <w:r>
+              <w:br/>
+              <w:t xml:space="preserve">  Case 1:</w:t>
+            </w:r>
+            <w:r>
+              <w:br/>
+              <w:t xml:space="preserve">    Open Sign Up Page in Current Window</w:t>
+            </w:r>
+          </w:p>
+        </w:tc>
+      </w:tr>
+      <w:tr>
+        <w:tc>
+          <w:tcPr>
+            <w:tcW w:w="0" w:type="auto"/>
+          </w:tcPr>
+          <w:p>
+            <w:pPr>
+              <w:pStyle w:val="AxureTableNormalText"/>
+            </w:pPr>
+            <w:r>
+              <w:t>3</w:t>
+            </w:r>
+          </w:p>
+        </w:tc>
+        <w:tc>
+          <w:tcPr>
+            <w:tcW w:w="0" w:type="auto"/>
+          </w:tcPr>
+          <w:p>
+            <w:pPr>
+              <w:pStyle w:val="AxureTableNormalText"/>
+            </w:pPr>
+            <w:r>
+              <w:t>OnClick:</w:t>
+            </w:r>
+            <w:r>
+              <w:br/>
+              <w:t xml:space="preserve">  Case 1:</w:t>
+            </w:r>
+            <w:r>
+              <w:br/>
+              <w:t xml:space="preserve">    Open Sign Up Page in Current Window</w:t>
+            </w:r>
+          </w:p>
+        </w:tc>
+      </w:tr>
+    </w:tbl>
+    <w:p>
+      <w:pPr>
+        <w:pStyle w:val="normal0"/>
+        <w:contextualSpacing/>
+      </w:pPr>
+    </w:p>
+    <w:p>
+      <w:r>
+        <w:br w:type="page"/>
+      </w:r>
+    </w:p>
+    <w:p>
+      <w:pPr>
+        <w:pStyle w:val="AxureHeading2"/>
+        <w:keepNext/>
+      </w:pPr>
+      <w:r>
+        <w:lastRenderedPageBreak/>
+        <w:t>Successful Login</w:t>
+      </w:r>
+    </w:p>
+    <w:p>
+      <w:pPr>
+        <w:pStyle w:val="AxureHeading3"/>
+        <w:keepNext/>
+      </w:pPr>
+      <w:r>
+        <w:t>User Interface</w:t>
+      </w:r>
+    </w:p>
+    <w:p>
+      <w:pPr>
+        <w:pStyle w:val="AxureImageParagraph"/>
+      </w:pPr>
+      <w:r>
+        <w:rPr>
+          <w:noProof/>
+          <w:lang w:eastAsia="ja-JP"/>
+        </w:rPr>
+        <w:drawing>
+          <wp:inline distT="0" distB="0" distL="0" distR="0">
+            <wp:extent cx="2623195" cy="4610100"/>
+            <wp:effectExtent l="19050" t="0" r="5705" b="0"/>
+            <wp:docPr id="10" name="AXU1.png"/>
+            <wp:cNvGraphicFramePr>
+              <a:graphicFrameLocks xmlns:a="http://schemas.openxmlformats.org/drawingml/2006/main" noChangeAspect="1"/>
+            </wp:cNvGraphicFramePr>
+            <a:graphic xmlns:a="http://schemas.openxmlformats.org/drawingml/2006/main">
+              <a:graphicData uri="http://schemas.openxmlformats.org/drawingml/2006/picture">
+                <pic:pic xmlns:pic="http://schemas.openxmlformats.org/drawingml/2006/picture">
+                  <pic:nvPicPr>
+                    <pic:cNvPr id="1" name="AXU1.png"/>
+                    <pic:cNvPicPr>
+                      <a:picLocks noChangeAspect="1" noChangeArrowheads="1"/>
+                    </pic:cNvPicPr>
+                  </pic:nvPicPr>
+                  <pic:blipFill>
+                    <a:blip r:embed="rId14"/>
+                    <a:stretch>
+                      <a:fillRect/>
+                    </a:stretch>
+                  </pic:blipFill>
+                  <pic:spPr>
+                    <a:xfrm>
+                      <a:off x="0" y="0"/>
+                      <a:ext cx="2623195" cy="4610100"/>
+                    </a:xfrm>
+                    <a:prstGeom prst="rect">
+                      <a:avLst/>
+                    </a:prstGeom>
+                  </pic:spPr>
+                </pic:pic>
+              </a:graphicData>
+            </a:graphic>
+          </wp:inline>
+        </w:drawing>
+      </w:r>
+    </w:p>
+    <w:p>
+      <w:pPr>
+        <w:pStyle w:val="AxureHeading3"/>
+        <w:keepNext/>
+      </w:pPr>
+      <w:r>
+        <w:t>Widget Table</w:t>
+      </w:r>
+    </w:p>
+    <w:tbl>
+      <w:tblPr>
+        <w:tblStyle w:val="AxureTableStyle"/>
+        <w:tblW w:w="0" w:type="auto"/>
+        <w:tblLook w:val="04A0"/>
+      </w:tblPr>
+      <w:tblGrid>
+        <w:gridCol w:w="829"/>
+        <w:gridCol w:w="3026"/>
+      </w:tblGrid>
+      <w:tr>
+        <w:trPr>
+          <w:cnfStyle w:val="100000000000"/>
+        </w:trPr>
+        <w:tc>
+          <w:tcPr>
+            <w:tcW w:w="0" w:type="auto"/>
+          </w:tcPr>
+          <w:p>
+            <w:pPr>
+              <w:pStyle w:val="AxureTableHeaderText"/>
+            </w:pPr>
+            <w:r>
+              <w:t>Footnote</w:t>
+            </w:r>
+          </w:p>
+        </w:tc>
+        <w:tc>
+          <w:tcPr>
+            <w:tcW w:w="0" w:type="auto"/>
+          </w:tcPr>
+          <w:p>
+            <w:pPr>
+              <w:pStyle w:val="AxureTableHeaderText"/>
+            </w:pPr>
+            <w:r>
+              <w:t>Interactions</w:t>
+            </w:r>
+          </w:p>
+        </w:tc>
+      </w:tr>
+      <w:tr>
+        <w:tc>
+          <w:tcPr>
+            <w:tcW w:w="0" w:type="auto"/>
+          </w:tcPr>
+          <w:p>
+            <w:pPr>
+              <w:pStyle w:val="AxureTableNormalText"/>
+            </w:pPr>
+            <w:r>
+              <w:t>1</w:t>
+            </w:r>
+          </w:p>
+        </w:tc>
+        <w:tc>
+          <w:tcPr>
+            <w:tcW w:w="0" w:type="auto"/>
+          </w:tcPr>
+          <w:p>
+            <w:pPr>
+              <w:pStyle w:val="AxureTableNormalText"/>
+            </w:pPr>
+            <w:r>
+              <w:t>OnClick:</w:t>
+            </w:r>
+            <w:r>
+              <w:br/>
+              <w:t xml:space="preserve">  Case 1:</w:t>
+            </w:r>
+            <w:r>
+              <w:br/>
+              <w:t xml:space="preserve">    Open Account Info in Current Window</w:t>
+            </w:r>
+          </w:p>
+        </w:tc>
+      </w:tr>
+      <w:tr>
+        <w:trPr>
+          <w:cnfStyle w:val="000000010000"/>
+        </w:trPr>
+        <w:tc>
+          <w:tcPr>
+            <w:tcW w:w="0" w:type="auto"/>
+          </w:tcPr>
+          <w:p>
+            <w:pPr>
+              <w:pStyle w:val="AxureTableNormalText"/>
+            </w:pPr>
+            <w:r>
+              <w:t>2</w:t>
+            </w:r>
+          </w:p>
+        </w:tc>
+        <w:tc>
+          <w:tcPr>
+            <w:tcW w:w="0" w:type="auto"/>
+          </w:tcPr>
+          <w:p>
+            <w:pPr>
+              <w:pStyle w:val="AxureTableNormalText"/>
+            </w:pPr>
+            <w:r>
+              <w:t>OnClick:</w:t>
+            </w:r>
+            <w:r>
+              <w:br/>
+              <w:t xml:space="preserve">  Case 1:</w:t>
+            </w:r>
+            <w:r>
+              <w:br/>
+              <w:t xml:space="preserve">    Open Add Account in Current Window</w:t>
+            </w:r>
+          </w:p>
+        </w:tc>
+      </w:tr>
+      <w:tr>
+        <w:tc>
+          <w:tcPr>
+            <w:tcW w:w="0" w:type="auto"/>
+          </w:tcPr>
+          <w:p>
+            <w:pPr>
+              <w:pStyle w:val="AxureTableNormalText"/>
+            </w:pPr>
+            <w:r>
+              <w:t>3</w:t>
+            </w:r>
+          </w:p>
+        </w:tc>
+        <w:tc>
+          <w:tcPr>
+            <w:tcW w:w="0" w:type="auto"/>
+          </w:tcPr>
+          <w:p>
+            <w:pPr>
+              <w:pStyle w:val="AxureTableNormalText"/>
+            </w:pPr>
+            <w:r>
+              <w:t>OnClick:</w:t>
+            </w:r>
+            <w:r>
+              <w:br/>
+              <w:t xml:space="preserve">  Case 1:</w:t>
+            </w:r>
+            <w:r>
+              <w:br/>
+              <w:t xml:space="preserve">    Open Home in Current Window</w:t>
+            </w:r>
+          </w:p>
+        </w:tc>
+      </w:tr>
+      <w:tr>
+        <w:trPr>
+          <w:cnfStyle w:val="000000010000"/>
+        </w:trPr>
+        <w:tc>
+          <w:tcPr>
+            <w:tcW w:w="0" w:type="auto"/>
+          </w:tcPr>
+          <w:p>
+            <w:pPr>
+              <w:pStyle w:val="AxureTableNormalText"/>
+            </w:pPr>
+            <w:r>
+              <w:t>4</w:t>
+            </w:r>
+          </w:p>
+        </w:tc>
+        <w:tc>
+          <w:tcPr>
+            <w:tcW w:w="0" w:type="auto"/>
+          </w:tcPr>
+          <w:p>
+            <w:pPr>
+              <w:pStyle w:val="AxureTableNormalText"/>
+            </w:pPr>
+            <w:r>
+              <w:t>OnClick:</w:t>
+            </w:r>
+            <w:r>
+              <w:br/>
+              <w:t xml:space="preserve">  Case 1:</w:t>
+            </w:r>
+            <w:r>
+              <w:br/>
+              <w:t xml:space="preserve">    Open Home in Current Window</w:t>
+            </w:r>
+          </w:p>
+        </w:tc>
+      </w:tr>
+    </w:tbl>
+    <w:p>
+      <w:pPr>
+        <w:pStyle w:val="normal0"/>
+        <w:contextualSpacing/>
+      </w:pPr>
+    </w:p>
+    <w:p>
+      <w:pPr>
+        <w:pStyle w:val="normal0"/>
+        <w:contextualSpacing/>
+      </w:pPr>
+    </w:p>
+    <w:p>
+      <w:r>
+        <w:br w:type="page"/>
+      </w:r>
+    </w:p>
+    <w:p>
+      <w:pPr>
+        <w:pStyle w:val="AxureHeading2"/>
+        <w:keepNext/>
+      </w:pPr>
+      <w:r>
+        <w:lastRenderedPageBreak/>
+        <w:t>Sign Up Page</w:t>
+      </w:r>
+    </w:p>
+    <w:p>
+      <w:pPr>
+        <w:pStyle w:val="AxureHeading3"/>
+        <w:keepNext/>
+      </w:pPr>
+      <w:r>
+        <w:t>User Interface</w:t>
+      </w:r>
+    </w:p>
+    <w:p>
+      <w:pPr>
+        <w:pStyle w:val="AxureImageParagraph"/>
+      </w:pPr>
+      <w:r>
+        <w:rPr>
+          <w:noProof/>
+          <w:lang w:eastAsia="ja-JP"/>
+        </w:rPr>
+        <w:drawing>
+          <wp:inline distT="0" distB="0" distL="0" distR="0">
+            <wp:extent cx="2855714" cy="5076825"/>
+            <wp:effectExtent l="19050" t="0" r="1786" b="0"/>
+            <wp:docPr id="11" name="AXU2.png"/>
+            <wp:cNvGraphicFramePr>
+              <a:graphicFrameLocks xmlns:a="http://schemas.openxmlformats.org/drawingml/2006/main" noChangeAspect="1"/>
+            </wp:cNvGraphicFramePr>
+            <a:graphic xmlns:a="http://schemas.openxmlformats.org/drawingml/2006/main">
+              <a:graphicData uri="http://schemas.openxmlformats.org/drawingml/2006/picture">
+                <pic:pic xmlns:pic="http://schemas.openxmlformats.org/drawingml/2006/picture">
+                  <pic:nvPicPr>
+                    <pic:cNvPr id="2" name="AXU2.png"/>
+                    <pic:cNvPicPr>
+                      <a:picLocks noChangeAspect="1" noChangeArrowheads="1"/>
+                    </pic:cNvPicPr>
+                  </pic:nvPicPr>
+                  <pic:blipFill>
+                    <a:blip r:embed="rId15"/>
+                    <a:stretch>
+                      <a:fillRect/>
+                    </a:stretch>
+                  </pic:blipFill>
+                  <pic:spPr>
+                    <a:xfrm>
+                      <a:off x="0" y="0"/>
+                      <a:ext cx="2855714" cy="5076825"/>
+                    </a:xfrm>
+                    <a:prstGeom prst="rect">
+                      <a:avLst/>
+                    </a:prstGeom>
+                  </pic:spPr>
+                </pic:pic>
+              </a:graphicData>
+            </a:graphic>
+          </wp:inline>
+        </w:drawing>
+      </w:r>
+    </w:p>
+    <w:p>
+      <w:pPr>
+        <w:pStyle w:val="AxureHeading3"/>
+        <w:keepNext/>
+      </w:pPr>
+      <w:r>
+        <w:t>Widget Table</w:t>
+      </w:r>
+    </w:p>
+    <w:tbl>
+      <w:tblPr>
+        <w:tblStyle w:val="AxureTableStyle"/>
+        <w:tblW w:w="0" w:type="auto"/>
+        <w:tblLook w:val="04A0"/>
+      </w:tblPr>
+      <w:tblGrid>
+        <w:gridCol w:w="829"/>
+        <w:gridCol w:w="2545"/>
+      </w:tblGrid>
+      <w:tr>
+        <w:trPr>
+          <w:cnfStyle w:val="100000000000"/>
+        </w:trPr>
+        <w:tc>
+          <w:tcPr>
+            <w:tcW w:w="0" w:type="auto"/>
+          </w:tcPr>
+          <w:p>
+            <w:pPr>
+              <w:pStyle w:val="AxureTableHeaderText"/>
+            </w:pPr>
+            <w:r>
+              <w:t>Footnote</w:t>
+            </w:r>
+          </w:p>
+        </w:tc>
+        <w:tc>
+          <w:tcPr>
+            <w:tcW w:w="0" w:type="auto"/>
+          </w:tcPr>
+          <w:p>
+            <w:pPr>
+              <w:pStyle w:val="AxureTableHeaderText"/>
+            </w:pPr>
+            <w:r>
+              <w:t>Interactions</w:t>
+            </w:r>
+          </w:p>
+        </w:tc>
+      </w:tr>
+      <w:tr>
+        <w:tc>
+          <w:tcPr>
+            <w:tcW w:w="0" w:type="auto"/>
+          </w:tcPr>
+          <w:p>
+            <w:pPr>
+              <w:pStyle w:val="AxureTableNormalText"/>
+            </w:pPr>
+            <w:r>
+              <w:t>1</w:t>
+            </w:r>
+          </w:p>
+        </w:tc>
+        <w:tc>
+          <w:tcPr>
+            <w:tcW w:w="0" w:type="auto"/>
+          </w:tcPr>
+          <w:p>
+            <w:pPr>
+              <w:pStyle w:val="AxureTableNormalText"/>
+            </w:pPr>
+            <w:r>
+              <w:t>OnClick:</w:t>
+            </w:r>
+            <w:r>
+              <w:br/>
+              <w:t xml:space="preserve">  Case 1:</w:t>
+            </w:r>
+            <w:r>
+              <w:br/>
+              <w:t xml:space="preserve">    Open Home in Current Window</w:t>
+            </w:r>
+          </w:p>
+        </w:tc>
+      </w:tr>
+      <w:tr>
+        <w:trPr>
+          <w:cnfStyle w:val="000000010000"/>
+        </w:trPr>
+        <w:tc>
+          <w:tcPr>
+            <w:tcW w:w="0" w:type="auto"/>
+          </w:tcPr>
+          <w:p>
+            <w:pPr>
+              <w:pStyle w:val="AxureTableNormalText"/>
+            </w:pPr>
+            <w:r>
+              <w:t>2</w:t>
+            </w:r>
+          </w:p>
+        </w:tc>
+        <w:tc>
+          <w:tcPr>
+            <w:tcW w:w="0" w:type="auto"/>
+          </w:tcPr>
+          <w:p>
+            <w:pPr>
+              <w:pStyle w:val="AxureTableNormalText"/>
+            </w:pPr>
+            <w:r>
+              <w:t>OnClick:</w:t>
+            </w:r>
+            <w:r>
+              <w:br/>
+              <w:t xml:space="preserve">  Case 1:</w:t>
+            </w:r>
+            <w:r>
+              <w:br/>
+              <w:t xml:space="preserve">    Open Home in Current Window</w:t>
+            </w:r>
+          </w:p>
+        </w:tc>
+      </w:tr>
+      <w:tr>
+        <w:tc>
+          <w:tcPr>
+            <w:tcW w:w="0" w:type="auto"/>
+          </w:tcPr>
+          <w:p>
+            <w:pPr>
+              <w:pStyle w:val="AxureTableNormalText"/>
+            </w:pPr>
+            <w:r>
+              <w:t>3</w:t>
+            </w:r>
+          </w:p>
+        </w:tc>
+        <w:tc>
+          <w:tcPr>
+            <w:tcW w:w="0" w:type="auto"/>
+          </w:tcPr>
+          <w:p>
+            <w:pPr>
+              <w:pStyle w:val="AxureTableNormalText"/>
+            </w:pPr>
+            <w:r>
+              <w:t>OnClick:</w:t>
+            </w:r>
+            <w:r>
+              <w:br/>
+              <w:t xml:space="preserve">  Case 1:</w:t>
+            </w:r>
+            <w:r>
+              <w:br/>
+              <w:t xml:space="preserve">    Open Home in Current Window</w:t>
+            </w:r>
+          </w:p>
+        </w:tc>
+      </w:tr>
+    </w:tbl>
+    <w:p>
+      <w:pPr>
+        <w:pStyle w:val="normal0"/>
+        <w:contextualSpacing/>
+      </w:pPr>
+    </w:p>
+    <w:p>
+      <w:r>
+        <w:br w:type="page"/>
+      </w:r>
+    </w:p>
+    <w:p>
+      <w:pPr>
+        <w:pStyle w:val="AxureHeading2"/>
+        <w:keepNext/>
+      </w:pPr>
+      <w:r>
+        <w:lastRenderedPageBreak/>
+        <w:t>Account Info</w:t>
+      </w:r>
+    </w:p>
+    <w:p>
+      <w:pPr>
+        <w:pStyle w:val="AxureHeading3"/>
+        <w:keepNext/>
+      </w:pPr>
+      <w:r>
+        <w:t>User Interface</w:t>
+      </w:r>
+      <w:r>
+        <w:rPr>
+          <w:noProof/>
+          <w:lang w:eastAsia="ja-JP"/>
+        </w:rPr>
+        <w:drawing>
+          <wp:inline distT="0" distB="0" distL="0" distR="0">
+            <wp:extent cx="2444341" cy="4295775"/>
+            <wp:effectExtent l="19050" t="0" r="0" b="0"/>
+            <wp:docPr id="12" name="AXU3.png"/>
+            <wp:cNvGraphicFramePr>
+              <a:graphicFrameLocks xmlns:a="http://schemas.openxmlformats.org/drawingml/2006/main" noChangeAspect="1"/>
+            </wp:cNvGraphicFramePr>
+            <a:graphic xmlns:a="http://schemas.openxmlformats.org/drawingml/2006/main">
+              <a:graphicData uri="http://schemas.openxmlformats.org/drawingml/2006/picture">
+                <pic:pic xmlns:pic="http://schemas.openxmlformats.org/drawingml/2006/picture">
+                  <pic:nvPicPr>
+                    <pic:cNvPr id="3" name="AXU3.png"/>
+                    <pic:cNvPicPr>
+                      <a:picLocks noChangeAspect="1" noChangeArrowheads="1"/>
+                    </pic:cNvPicPr>
+                  </pic:nvPicPr>
+                  <pic:blipFill>
+                    <a:blip r:embed="rId16"/>
+                    <a:stretch>
+                      <a:fillRect/>
+                    </a:stretch>
+                  </pic:blipFill>
+                  <pic:spPr>
+                    <a:xfrm>
+                      <a:off x="0" y="0"/>
+                      <a:ext cx="2444341" cy="4295775"/>
+                    </a:xfrm>
+                    <a:prstGeom prst="rect">
+                      <a:avLst/>
+                    </a:prstGeom>
+                  </pic:spPr>
+                </pic:pic>
+              </a:graphicData>
+            </a:graphic>
+          </wp:inline>
+        </w:drawing>
+      </w:r>
+    </w:p>
+    <w:p>
+      <w:pPr>
+        <w:pStyle w:val="AxureHeading3"/>
+        <w:keepNext/>
+      </w:pPr>
+      <w:r>
+        <w:t>Widget Table</w:t>
+      </w:r>
+    </w:p>
+    <w:tbl>
+      <w:tblPr>
+        <w:tblStyle w:val="AxureTableStyle"/>
+        <w:tblW w:w="0" w:type="auto"/>
+        <w:tblLook w:val="04A0"/>
+      </w:tblPr>
+      <w:tblGrid>
+        <w:gridCol w:w="829"/>
+        <w:gridCol w:w="3497"/>
+      </w:tblGrid>
+      <w:tr>
+        <w:trPr>
+          <w:cnfStyle w:val="100000000000"/>
+        </w:trPr>
+        <w:tc>
+          <w:tcPr>
+            <w:tcW w:w="0" w:type="auto"/>
+          </w:tcPr>
+          <w:p>
+            <w:pPr>
+              <w:pStyle w:val="AxureTableHeaderText"/>
+            </w:pPr>
+            <w:r>
+              <w:t>Footnote</w:t>
+            </w:r>
+          </w:p>
+        </w:tc>
+        <w:tc>
+          <w:tcPr>
+            <w:tcW w:w="0" w:type="auto"/>
+          </w:tcPr>
+          <w:p>
+            <w:pPr>
+              <w:pStyle w:val="AxureTableHeaderText"/>
+            </w:pPr>
+            <w:r>
+              <w:t>Interactions</w:t>
+            </w:r>
+          </w:p>
+        </w:tc>
+      </w:tr>
+      <w:tr>
+        <w:tc>
+          <w:tcPr>
+            <w:tcW w:w="0" w:type="auto"/>
+          </w:tcPr>
+          <w:p>
+            <w:pPr>
+              <w:pStyle w:val="AxureTableNormalText"/>
+            </w:pPr>
+            <w:r>
+              <w:t>1</w:t>
+            </w:r>
+          </w:p>
+        </w:tc>
+        <w:tc>
+          <w:tcPr>
+            <w:tcW w:w="0" w:type="auto"/>
+          </w:tcPr>
+          <w:p>
+            <w:pPr>
+              <w:pStyle w:val="AxureTableNormalText"/>
+            </w:pPr>
+            <w:r>
+              <w:t>OnClick:</w:t>
+            </w:r>
+            <w:r>
+              <w:br/>
+              <w:t xml:space="preserve">  Case 1:</w:t>
+            </w:r>
+            <w:r>
+              <w:br/>
+              <w:t xml:space="preserve">    Open Log in Current Window</w:t>
+            </w:r>
+          </w:p>
+        </w:tc>
+      </w:tr>
+      <w:tr>
+        <w:trPr>
+          <w:cnfStyle w:val="000000010000"/>
+        </w:trPr>
+        <w:tc>
+          <w:tcPr>
+            <w:tcW w:w="0" w:type="auto"/>
+          </w:tcPr>
+          <w:p>
+            <w:pPr>
+              <w:pStyle w:val="AxureTableNormalText"/>
+            </w:pPr>
+            <w:r>
+              <w:t>2</w:t>
+            </w:r>
+          </w:p>
+        </w:tc>
+        <w:tc>
+          <w:tcPr>
+            <w:tcW w:w="0" w:type="auto"/>
+          </w:tcPr>
+          <w:p>
+            <w:pPr>
+              <w:pStyle w:val="AxureTableNormalText"/>
+            </w:pPr>
+            <w:r>
+              <w:t>OnClick:</w:t>
+            </w:r>
+            <w:r>
+              <w:br/>
+              <w:t xml:space="preserve">  Case 1:</w:t>
+            </w:r>
+            <w:r>
+              <w:br/>
+              <w:t xml:space="preserve">    Open Transfer in Current Window</w:t>
+            </w:r>
+          </w:p>
+        </w:tc>
+      </w:tr>
+      <w:tr>
+        <w:tc>
+          <w:tcPr>
+            <w:tcW w:w="0" w:type="auto"/>
+          </w:tcPr>
+          <w:p>
+            <w:pPr>
+              <w:pStyle w:val="AxureTableNormalText"/>
+            </w:pPr>
+            <w:r>
+              <w:t>3</w:t>
+            </w:r>
+          </w:p>
+        </w:tc>
+        <w:tc>
+          <w:tcPr>
+            <w:tcW w:w="0" w:type="auto"/>
+          </w:tcPr>
+          <w:p>
+            <w:pPr>
+              <w:pStyle w:val="AxureTableNormalText"/>
+            </w:pPr>
+            <w:r>
+              <w:t>OnClick:</w:t>
+            </w:r>
+            <w:r>
+              <w:br/>
+              <w:t xml:space="preserve">  Case 1:</w:t>
+            </w:r>
+            <w:r>
+              <w:br/>
+              <w:t xml:space="preserve">    Open Credit in Current Window</w:t>
+            </w:r>
+          </w:p>
+        </w:tc>
+      </w:tr>
+      <w:tr>
+        <w:trPr>
+          <w:cnfStyle w:val="000000010000"/>
+        </w:trPr>
+        <w:tc>
+          <w:tcPr>
+            <w:tcW w:w="0" w:type="auto"/>
+          </w:tcPr>
+          <w:p>
+            <w:pPr>
+              <w:pStyle w:val="AxureTableNormalText"/>
+            </w:pPr>
+            <w:r>
+              <w:t>4</w:t>
+            </w:r>
+          </w:p>
+        </w:tc>
+        <w:tc>
+          <w:tcPr>
+            <w:tcW w:w="0" w:type="auto"/>
+          </w:tcPr>
+          <w:p>
+            <w:pPr>
+              <w:pStyle w:val="AxureTableNormalText"/>
+            </w:pPr>
+            <w:r>
+              <w:t>OnClick:</w:t>
+            </w:r>
+            <w:r>
+              <w:br/>
+              <w:t xml:space="preserve">  Case 1:</w:t>
+            </w:r>
+            <w:r>
+              <w:br/>
+              <w:t xml:space="preserve">    Open Debit in Current Window</w:t>
+            </w:r>
+          </w:p>
+        </w:tc>
+      </w:tr>
+      <w:tr>
+        <w:tc>
+          <w:tcPr>
+            <w:tcW w:w="0" w:type="auto"/>
+          </w:tcPr>
+          <w:p>
+            <w:pPr>
+              <w:pStyle w:val="AxureTableNormalText"/>
+            </w:pPr>
+            <w:r>
+              <w:t>5</w:t>
+            </w:r>
+          </w:p>
+        </w:tc>
+        <w:tc>
+          <w:tcPr>
+            <w:tcW w:w="0" w:type="auto"/>
+          </w:tcPr>
+          <w:p>
+            <w:pPr>
+              <w:pStyle w:val="AxureTableNormalText"/>
+            </w:pPr>
+            <w:r>
+              <w:t>OnClick:</w:t>
+            </w:r>
+            <w:r>
+              <w:br/>
+              <w:t xml:space="preserve">  Case 1:</w:t>
+            </w:r>
+            <w:r>
+              <w:br/>
+              <w:t xml:space="preserve">    Open Wire in Current Window</w:t>
+            </w:r>
+          </w:p>
+        </w:tc>
+      </w:tr>
+      <w:tr>
+        <w:trPr>
+          <w:cnfStyle w:val="000000010000"/>
+        </w:trPr>
+        <w:tc>
+          <w:tcPr>
+            <w:tcW w:w="0" w:type="auto"/>
+          </w:tcPr>
+          <w:p>
+            <w:pPr>
+              <w:pStyle w:val="AxureTableNormalText"/>
+            </w:pPr>
+            <w:r>
+              <w:t>6</w:t>
+            </w:r>
+          </w:p>
+        </w:tc>
+        <w:tc>
+          <w:tcPr>
+            <w:tcW w:w="0" w:type="auto"/>
+          </w:tcPr>
+          <w:p>
+            <w:pPr>
+              <w:pStyle w:val="AxureTableNormalText"/>
+            </w:pPr>
+            <w:r>
+              <w:t>OnClick:</w:t>
+            </w:r>
+            <w:r>
+              <w:br/>
+              <w:t xml:space="preserve">  Case 1:</w:t>
+            </w:r>
+            <w:r>
+              <w:br/>
+              <w:t xml:space="preserve">    Open Close - No Balance in Current Window</w:t>
+            </w:r>
+          </w:p>
+        </w:tc>
+      </w:tr>
+      <w:tr>
+        <w:tc>
+          <w:tcPr>
+            <w:tcW w:w="0" w:type="auto"/>
+          </w:tcPr>
+          <w:p>
+            <w:pPr>
+              <w:pStyle w:val="AxureTableNormalText"/>
+            </w:pPr>
+            <w:r>
+              <w:lastRenderedPageBreak/>
+              <w:t>7</w:t>
+            </w:r>
+          </w:p>
+        </w:tc>
+        <w:tc>
+          <w:tcPr>
+            <w:tcW w:w="0" w:type="auto"/>
+          </w:tcPr>
+          <w:p>
+            <w:pPr>
+              <w:pStyle w:val="AxureTableNormalText"/>
+            </w:pPr>
+            <w:r>
+              <w:t>OnClick:</w:t>
+            </w:r>
+            <w:r>
+              <w:br/>
+              <w:t xml:space="preserve">  Case 1:</w:t>
+            </w:r>
+            <w:r>
+              <w:br/>
+              <w:t xml:space="preserve">    Open Successful Login in Current Window</w:t>
+            </w:r>
+          </w:p>
+        </w:tc>
+      </w:tr>
+    </w:tbl>
+    <w:p>
+      <w:pPr>
+        <w:rPr>
+          <w:rFonts w:eastAsia="Times New Roman"/>
+          <w:color w:val="auto"/>
+          <w:sz w:val="18"/>
+          <w:szCs w:val="24"/>
+          <w:lang w:eastAsia="en-US"/>
+        </w:rPr>
+      </w:pPr>
+    </w:p>
+    <w:p>
+      <w:pPr>
+        <w:pStyle w:val="AxureHeading2"/>
+        <w:keepNext/>
+      </w:pPr>
+      <w:r>
+        <w:t>Transfer</w:t>
+      </w:r>
+    </w:p>
+    <w:p>
+      <w:pPr>
+        <w:pStyle w:val="AxureHeading3"/>
+        <w:keepNext/>
+      </w:pPr>
+      <w:r>
+        <w:t>User Interface</w:t>
+      </w:r>
+    </w:p>
+    <w:p>
+      <w:pPr>
+        <w:pStyle w:val="AxureImageParagraph"/>
+      </w:pPr>
+      <w:r>
+        <w:rPr>
+          <w:noProof/>
+          <w:lang w:eastAsia="ja-JP"/>
+        </w:rPr>
+        <w:drawing>
+          <wp:inline distT="0" distB="0" distL="0" distR="0">
+            <wp:extent cx="2628900" cy="4695338"/>
+            <wp:effectExtent l="19050" t="0" r="0" b="0"/>
+            <wp:docPr id="13" name="AXU5.png"/>
+            <wp:cNvGraphicFramePr>
+              <a:graphicFrameLocks xmlns:a="http://schemas.openxmlformats.org/drawingml/2006/main" noChangeAspect="1"/>
+            </wp:cNvGraphicFramePr>
+            <a:graphic xmlns:a="http://schemas.openxmlformats.org/drawingml/2006/main">
+              <a:graphicData uri="http://schemas.openxmlformats.org/drawingml/2006/picture">
+                <pic:pic xmlns:pic="http://schemas.openxmlformats.org/drawingml/2006/picture">
+                  <pic:nvPicPr>
+                    <pic:cNvPr id="5" name="AXU5.png"/>
+                    <pic:cNvPicPr>
+                      <a:picLocks noChangeAspect="1" noChangeArrowheads="1"/>
+                    </pic:cNvPicPr>
+                  </pic:nvPicPr>
+                  <pic:blipFill>
+                    <a:blip r:embed="rId17"/>
+                    <a:stretch>
+                      <a:fillRect/>
+                    </a:stretch>
+                  </pic:blipFill>
+                  <pic:spPr>
+                    <a:xfrm>
+                      <a:off x="0" y="0"/>
+                      <a:ext cx="2628900" cy="4695338"/>
+                    </a:xfrm>
+                    <a:prstGeom prst="rect">
+                      <a:avLst/>
+                    </a:prstGeom>
+                  </pic:spPr>
+                </pic:pic>
+              </a:graphicData>
+            </a:graphic>
+          </wp:inline>
+        </w:drawing>
+      </w:r>
+    </w:p>
+    <w:p>
+      <w:pPr>
+        <w:pStyle w:val="AxureHeading3"/>
+        <w:keepNext/>
+      </w:pPr>
+      <w:r>
+        <w:t>Widget Table</w:t>
+      </w:r>
+    </w:p>
+    <w:tbl>
+      <w:tblPr>
+        <w:tblStyle w:val="AxureTableStyle"/>
+        <w:tblW w:w="0" w:type="auto"/>
+        <w:tblLook w:val="04A0"/>
+      </w:tblPr>
+      <w:tblGrid>
+        <w:gridCol w:w="829"/>
+        <w:gridCol w:w="3666"/>
+      </w:tblGrid>
+      <w:tr>
+        <w:trPr>
+          <w:cnfStyle w:val="100000000000"/>
+        </w:trPr>
+        <w:tc>
+          <w:tcPr>
+            <w:tcW w:w="0" w:type="auto"/>
+          </w:tcPr>
+          <w:p>
+            <w:pPr>
+              <w:pStyle w:val="AxureTableHeaderText"/>
+            </w:pPr>
+            <w:r>
+              <w:t>Footnote</w:t>
+            </w:r>
+          </w:p>
+        </w:tc>
+        <w:tc>
+          <w:tcPr>
+            <w:tcW w:w="0" w:type="auto"/>
+          </w:tcPr>
+          <w:p>
+            <w:pPr>
+              <w:pStyle w:val="AxureTableHeaderText"/>
+            </w:pPr>
+            <w:r>
+              <w:t>Interactions</w:t>
+            </w:r>
+          </w:p>
+        </w:tc>
+      </w:tr>
+      <w:tr>
+        <w:tc>
+          <w:tcPr>
+            <w:tcW w:w="0" w:type="auto"/>
+          </w:tcPr>
+          <w:p>
+            <w:pPr>
+              <w:pStyle w:val="AxureTableNormalText"/>
+            </w:pPr>
+            <w:r>
+              <w:t>1</w:t>
+            </w:r>
+          </w:p>
+        </w:tc>
+        <w:tc>
+          <w:tcPr>
+            <w:tcW w:w="0" w:type="auto"/>
+          </w:tcPr>
+          <w:p>
+            <w:pPr>
+              <w:pStyle w:val="AxureTableNormalText"/>
+            </w:pPr>
+            <w:r>
+              <w:t>OnClick:</w:t>
+            </w:r>
+            <w:r>
+              <w:br/>
+              <w:t xml:space="preserve">  Case 1:</w:t>
+            </w:r>
+            <w:r>
+              <w:br/>
+              <w:t xml:space="preserve">    Open Transfer Confirmation in Current Window</w:t>
+            </w:r>
+          </w:p>
+        </w:tc>
+      </w:tr>
+      <w:tr>
+        <w:trPr>
+          <w:cnfStyle w:val="000000010000"/>
+        </w:trPr>
+        <w:tc>
+          <w:tcPr>
+            <w:tcW w:w="0" w:type="auto"/>
+          </w:tcPr>
+          <w:p>
+            <w:pPr>
+              <w:pStyle w:val="AxureTableNormalText"/>
+            </w:pPr>
+            <w:r>
+              <w:t>2</w:t>
+            </w:r>
+          </w:p>
+        </w:tc>
+        <w:tc>
+          <w:tcPr>
+            <w:tcW w:w="0" w:type="auto"/>
+          </w:tcPr>
+          <w:p>
+            <w:pPr>
+              <w:pStyle w:val="AxureTableNormalText"/>
+            </w:pPr>
+            <w:r>
+              <w:t>OnClick:</w:t>
+            </w:r>
+            <w:r>
+              <w:br/>
+              <w:t xml:space="preserve">  Case 1:</w:t>
+            </w:r>
+          </w:p>
+        </w:tc>
+      </w:tr>
+      <w:tr>
+        <w:tc>
+          <w:tcPr>
+            <w:tcW w:w="0" w:type="auto"/>
+          </w:tcPr>
+          <w:p>
+            <w:pPr>
+              <w:pStyle w:val="AxureTableNormalText"/>
+            </w:pPr>
+            <w:r>
+              <w:t>3</w:t>
+            </w:r>
+          </w:p>
+        </w:tc>
+        <w:tc>
+          <w:tcPr>
+            <w:tcW w:w="0" w:type="auto"/>
+          </w:tcPr>
+          <w:p>
+            <w:pPr>
+              <w:pStyle w:val="AxureTableNormalText"/>
+            </w:pPr>
+            <w:r>
+              <w:t>OnClick:</w:t>
+            </w:r>
+            <w:r>
+              <w:br/>
+              <w:t xml:space="preserve">  Case 1:</w:t>
+            </w:r>
+            <w:r>
+              <w:br/>
+              <w:t xml:space="preserve">    Open Account Info in Current Window</w:t>
+            </w:r>
+          </w:p>
+        </w:tc>
+      </w:tr>
+    </w:tbl>
+    <w:p>
+      <w:pPr>
+        <w:pStyle w:val="AxureImageParagraph"/>
+      </w:pPr>
+    </w:p>
+    <w:p>
+      <w:r>
+        <w:br w:type="page"/>
+      </w:r>
+      <w:r>
+        <w:lastRenderedPageBreak/>
+        <w:t>Transfer Confirmation</w:t>
+      </w:r>
+    </w:p>
+    <w:p>
+      <w:pPr>
+        <w:pStyle w:val="AxureHeading3"/>
+        <w:keepNext/>
+      </w:pPr>
+      <w:r>
+        <w:t>User Interface</w:t>
+      </w:r>
+    </w:p>
+    <w:p>
+      <w:pPr>
+        <w:pStyle w:val="AxureImageParagraph"/>
+      </w:pPr>
+      <w:r>
+        <w:rPr>
+          <w:noProof/>
+          <w:lang w:eastAsia="ja-JP"/>
+        </w:rPr>
+        <w:drawing>
+          <wp:inline distT="0" distB="0" distL="0" distR="0">
+            <wp:extent cx="2762002" cy="4991100"/>
+            <wp:effectExtent l="19050" t="0" r="248" b="0"/>
+            <wp:docPr id="14" name="AXU6.png"/>
+            <wp:cNvGraphicFramePr>
+              <a:graphicFrameLocks xmlns:a="http://schemas.openxmlformats.org/drawingml/2006/main" noChangeAspect="1"/>
+            </wp:cNvGraphicFramePr>
+            <a:graphic xmlns:a="http://schemas.openxmlformats.org/drawingml/2006/main">
+              <a:graphicData uri="http://schemas.openxmlformats.org/drawingml/2006/picture">
+                <pic:pic xmlns:pic="http://schemas.openxmlformats.org/drawingml/2006/picture">
+                  <pic:nvPicPr>
+                    <pic:cNvPr id="6" name="AXU6.png"/>
+                    <pic:cNvPicPr>
+                      <a:picLocks noChangeAspect="1" noChangeArrowheads="1"/>
+                    </pic:cNvPicPr>
+                  </pic:nvPicPr>
+                  <pic:blipFill>
+                    <a:blip r:embed="rId18"/>
+                    <a:stretch>
+                      <a:fillRect/>
+                    </a:stretch>
+                  </pic:blipFill>
+                  <pic:spPr>
+                    <a:xfrm>
+                      <a:off x="0" y="0"/>
+                      <a:ext cx="2762002" cy="4991100"/>
+                    </a:xfrm>
+                    <a:prstGeom prst="rect">
+                      <a:avLst/>
+                    </a:prstGeom>
+                  </pic:spPr>
+                </pic:pic>
+              </a:graphicData>
+            </a:graphic>
+          </wp:inline>
+        </w:drawing>
+      </w:r>
+    </w:p>
+    <w:p>
+      <w:pPr>
+        <w:pStyle w:val="AxureHeading3"/>
+        <w:keepNext/>
+      </w:pPr>
+      <w:r>
+        <w:t>Widget Table</w:t>
+      </w:r>
+    </w:p>
+    <w:tbl>
+      <w:tblPr>
+        <w:tblStyle w:val="AxureTableStyle"/>
+        <w:tblW w:w="0" w:type="auto"/>
+        <w:tblLook w:val="04A0"/>
+      </w:tblPr>
+      <w:tblGrid>
+        <w:gridCol w:w="829"/>
+        <w:gridCol w:w="3008"/>
+      </w:tblGrid>
+      <w:tr>
+        <w:trPr>
+          <w:cnfStyle w:val="100000000000"/>
+        </w:trPr>
+        <w:tc>
+          <w:tcPr>
+            <w:tcW w:w="0" w:type="auto"/>
+          </w:tcPr>
+          <w:p>
+            <w:pPr>
+              <w:pStyle w:val="AxureTableHeaderText"/>
+            </w:pPr>
+            <w:r>
+              <w:t>Footnote</w:t>
+            </w:r>
+          </w:p>
+        </w:tc>
+        <w:tc>
+          <w:tcPr>
+            <w:tcW w:w="0" w:type="auto"/>
+          </w:tcPr>
+          <w:p>
+            <w:pPr>
+              <w:pStyle w:val="AxureTableHeaderText"/>
+            </w:pPr>
+            <w:r>
+              <w:t>Interactions</w:t>
+            </w:r>
+          </w:p>
+        </w:tc>
+      </w:tr>
+      <w:tr>
+        <w:tc>
+          <w:tcPr>
+            <w:tcW w:w="0" w:type="auto"/>
+          </w:tcPr>
+          <w:p>
+            <w:pPr>
+              <w:pStyle w:val="AxureTableNormalText"/>
+            </w:pPr>
+            <w:r>
+              <w:t>1</w:t>
+            </w:r>
+          </w:p>
+        </w:tc>
+        <w:tc>
+          <w:tcPr>
+            <w:tcW w:w="0" w:type="auto"/>
+          </w:tcPr>
+          <w:p>
+            <w:pPr>
+              <w:pStyle w:val="AxureTableNormalText"/>
+            </w:pPr>
+            <w:r>
+              <w:t>OnClick:</w:t>
+            </w:r>
+            <w:r>
+              <w:br/>
+              <w:t xml:space="preserve">  Case 1:</w:t>
+            </w:r>
+            <w:r>
+              <w:br/>
+              <w:t xml:space="preserve">    Open Transfer in Current Window</w:t>
+            </w:r>
+          </w:p>
+        </w:tc>
+      </w:tr>
+      <w:tr>
+        <w:trPr>
+          <w:cnfStyle w:val="000000010000"/>
+        </w:trPr>
+        <w:tc>
+          <w:tcPr>
+            <w:tcW w:w="0" w:type="auto"/>
+          </w:tcPr>
+          <w:p>
+            <w:pPr>
+              <w:pStyle w:val="AxureTableNormalText"/>
+            </w:pPr>
+            <w:r>
+              <w:t>2</w:t>
+            </w:r>
+          </w:p>
+        </w:tc>
+        <w:tc>
+          <w:tcPr>
+            <w:tcW w:w="0" w:type="auto"/>
+          </w:tcPr>
+          <w:p>
+            <w:pPr>
+              <w:pStyle w:val="AxureTableNormalText"/>
+            </w:pPr>
+            <w:r>
+              <w:t>OnClick:</w:t>
+            </w:r>
+            <w:r>
+              <w:br/>
+              <w:t xml:space="preserve">  Case 1:</w:t>
+            </w:r>
+            <w:r>
+              <w:br/>
+              <w:t xml:space="preserve">    Open Transfer in Current Window</w:t>
+            </w:r>
+          </w:p>
+        </w:tc>
+      </w:tr>
+      <w:tr>
+        <w:tc>
+          <w:tcPr>
+            <w:tcW w:w="0" w:type="auto"/>
+          </w:tcPr>
+          <w:p>
+            <w:pPr>
+              <w:pStyle w:val="AxureTableNormalText"/>
+            </w:pPr>
+            <w:r>
+              <w:t>3</w:t>
+            </w:r>
+          </w:p>
+        </w:tc>
+        <w:tc>
+          <w:tcPr>
+            <w:tcW w:w="0" w:type="auto"/>
+          </w:tcPr>
+          <w:p>
+            <w:pPr>
+              <w:pStyle w:val="AxureTableNormalText"/>
+            </w:pPr>
+            <w:r>
+              <w:t>OnClick:</w:t>
+            </w:r>
+            <w:r>
+              <w:br/>
+              <w:t xml:space="preserve">  Case 1:</w:t>
+            </w:r>
+            <w:r>
+              <w:br/>
+              <w:t xml:space="preserve">    Open Account Info in Current Window</w:t>
+            </w:r>
+          </w:p>
+        </w:tc>
+      </w:tr>
+    </w:tbl>
+    <w:p>
+      <w:pPr>
+        <w:pStyle w:val="AxureImageParagraph"/>
+      </w:pPr>
+    </w:p>
+    <w:p>
+      <w:pPr>
+        <w:rPr>
+          <w:rFonts w:eastAsia="Times New Roman"/>
+          <w:color w:val="auto"/>
+          <w:sz w:val="18"/>
+          <w:szCs w:val="24"/>
+          <w:lang w:eastAsia="en-US"/>
+        </w:rPr>
+      </w:pPr>
+    </w:p>
+    <w:p>
+      <w:pPr>
+        <w:pStyle w:val="normal0"/>
+      </w:pPr>
+    </w:p>
     <w:sectPr>
-      <w:headerReference w:type="default" r:id="rId13"/>
+      <w:headerReference w:type="default" r:id="rId19"/>
       <w:pgSz w:w="12240" w:h="15840"/>
       <w:pgMar w:top="1440" w:right="1440" w:bottom="1440" w:left="1440" w:header="720" w:footer="720" w:gutter="0"/>
       <w:cols w:space="720"/>
@@ -5690,7 +7672,7 @@
       <w:pStyle w:val="normal0"/>
     </w:pPr>
     <w:r>
-      <w:t>Week 2</w:t>
+      <w:t>Week 3-4</w:t>
     </w:r>
     <w:r>
       <w:tab/>
@@ -5832,6 +7814,684 @@
     </w:lvl>
   </w:abstractNum>
   <w:abstractNum w:abstractNumId="1">
+    <w:nsid w:val="15AE77C9"/>
+    <w:multiLevelType w:val="multilevel"/>
+    <w:tmpl w:val="6866AAAA"/>
+    <w:lvl w:ilvl="0">
+      <w:start w:val="1"/>
+      <w:numFmt w:val="bullet"/>
+      <w:lvlText w:val="-"/>
+      <w:lvlJc w:val="left"/>
+      <w:pPr>
+        <w:ind w:left="720" w:firstLine="360"/>
+      </w:pPr>
+      <w:rPr>
+        <w:u w:val="none"/>
+      </w:rPr>
+    </w:lvl>
+    <w:lvl w:ilvl="1">
+      <w:start w:val="1"/>
+      <w:numFmt w:val="bullet"/>
+      <w:lvlText w:val="-"/>
+      <w:lvlJc w:val="left"/>
+      <w:pPr>
+        <w:ind w:left="1440" w:firstLine="1080"/>
+      </w:pPr>
+      <w:rPr>
+        <w:u w:val="none"/>
+      </w:rPr>
+    </w:lvl>
+    <w:lvl w:ilvl="2">
+      <w:start w:val="1"/>
+      <w:numFmt w:val="bullet"/>
+      <w:lvlText w:val="-"/>
+      <w:lvlJc w:val="left"/>
+      <w:pPr>
+        <w:ind w:left="2160" w:firstLine="1800"/>
+      </w:pPr>
+      <w:rPr>
+        <w:u w:val="none"/>
+      </w:rPr>
+    </w:lvl>
+    <w:lvl w:ilvl="3">
+      <w:start w:val="1"/>
+      <w:numFmt w:val="bullet"/>
+      <w:lvlText w:val="-"/>
+      <w:lvlJc w:val="left"/>
+      <w:pPr>
+        <w:ind w:left="2880" w:firstLine="2520"/>
+      </w:pPr>
+      <w:rPr>
+        <w:u w:val="none"/>
+      </w:rPr>
+    </w:lvl>
+    <w:lvl w:ilvl="4">
+      <w:start w:val="1"/>
+      <w:numFmt w:val="bullet"/>
+      <w:lvlText w:val="-"/>
+      <w:lvlJc w:val="left"/>
+      <w:pPr>
+        <w:ind w:left="3600" w:firstLine="3240"/>
+      </w:pPr>
+      <w:rPr>
+        <w:u w:val="none"/>
+      </w:rPr>
+    </w:lvl>
+    <w:lvl w:ilvl="5">
+      <w:start w:val="1"/>
+      <w:numFmt w:val="bullet"/>
+      <w:lvlText w:val="-"/>
+      <w:lvlJc w:val="left"/>
+      <w:pPr>
+        <w:ind w:left="4320" w:firstLine="3960"/>
+      </w:pPr>
+      <w:rPr>
+        <w:u w:val="none"/>
+      </w:rPr>
+    </w:lvl>
+    <w:lvl w:ilvl="6">
+      <w:start w:val="1"/>
+      <w:numFmt w:val="bullet"/>
+      <w:lvlText w:val="-"/>
+      <w:lvlJc w:val="left"/>
+      <w:pPr>
+        <w:ind w:left="5040" w:firstLine="4680"/>
+      </w:pPr>
+      <w:rPr>
+        <w:u w:val="none"/>
+      </w:rPr>
+    </w:lvl>
+    <w:lvl w:ilvl="7">
+      <w:start w:val="1"/>
+      <w:numFmt w:val="bullet"/>
+      <w:lvlText w:val="-"/>
+      <w:lvlJc w:val="left"/>
+      <w:pPr>
+        <w:ind w:left="5760" w:firstLine="5400"/>
+      </w:pPr>
+      <w:rPr>
+        <w:u w:val="none"/>
+      </w:rPr>
+    </w:lvl>
+    <w:lvl w:ilvl="8">
+      <w:start w:val="1"/>
+      <w:numFmt w:val="bullet"/>
+      <w:lvlText w:val="-"/>
+      <w:lvlJc w:val="left"/>
+      <w:pPr>
+        <w:ind w:left="6480" w:firstLine="6120"/>
+      </w:pPr>
+      <w:rPr>
+        <w:u w:val="none"/>
+      </w:rPr>
+    </w:lvl>
+  </w:abstractNum>
+  <w:abstractNum w:abstractNumId="2">
+    <w:nsid w:val="1A5144FB"/>
+    <w:multiLevelType w:val="multilevel"/>
+    <w:tmpl w:val="1608788A"/>
+    <w:lvl w:ilvl="0">
+      <w:start w:val="1"/>
+      <w:numFmt w:val="bullet"/>
+      <w:lvlText w:val="-"/>
+      <w:lvlJc w:val="left"/>
+      <w:pPr>
+        <w:ind w:left="720" w:firstLine="360"/>
+      </w:pPr>
+      <w:rPr>
+        <w:u w:val="none"/>
+      </w:rPr>
+    </w:lvl>
+    <w:lvl w:ilvl="1">
+      <w:start w:val="1"/>
+      <w:numFmt w:val="bullet"/>
+      <w:lvlText w:val="-"/>
+      <w:lvlJc w:val="left"/>
+      <w:pPr>
+        <w:ind w:left="1440" w:firstLine="1080"/>
+      </w:pPr>
+      <w:rPr>
+        <w:u w:val="none"/>
+      </w:rPr>
+    </w:lvl>
+    <w:lvl w:ilvl="2">
+      <w:start w:val="1"/>
+      <w:numFmt w:val="bullet"/>
+      <w:lvlText w:val="-"/>
+      <w:lvlJc w:val="left"/>
+      <w:pPr>
+        <w:ind w:left="2160" w:firstLine="1800"/>
+      </w:pPr>
+      <w:rPr>
+        <w:u w:val="none"/>
+      </w:rPr>
+    </w:lvl>
+    <w:lvl w:ilvl="3">
+      <w:start w:val="1"/>
+      <w:numFmt w:val="bullet"/>
+      <w:lvlText w:val="-"/>
+      <w:lvlJc w:val="left"/>
+      <w:pPr>
+        <w:ind w:left="2880" w:firstLine="2520"/>
+      </w:pPr>
+      <w:rPr>
+        <w:u w:val="none"/>
+      </w:rPr>
+    </w:lvl>
+    <w:lvl w:ilvl="4">
+      <w:start w:val="1"/>
+      <w:numFmt w:val="bullet"/>
+      <w:lvlText w:val="-"/>
+      <w:lvlJc w:val="left"/>
+      <w:pPr>
+        <w:ind w:left="3600" w:firstLine="3240"/>
+      </w:pPr>
+      <w:rPr>
+        <w:u w:val="none"/>
+      </w:rPr>
+    </w:lvl>
+    <w:lvl w:ilvl="5">
+      <w:start w:val="1"/>
+      <w:numFmt w:val="bullet"/>
+      <w:lvlText w:val="-"/>
+      <w:lvlJc w:val="left"/>
+      <w:pPr>
+        <w:ind w:left="4320" w:firstLine="3960"/>
+      </w:pPr>
+      <w:rPr>
+        <w:u w:val="none"/>
+      </w:rPr>
+    </w:lvl>
+    <w:lvl w:ilvl="6">
+      <w:start w:val="1"/>
+      <w:numFmt w:val="bullet"/>
+      <w:lvlText w:val="-"/>
+      <w:lvlJc w:val="left"/>
+      <w:pPr>
+        <w:ind w:left="5040" w:firstLine="4680"/>
+      </w:pPr>
+      <w:rPr>
+        <w:u w:val="none"/>
+      </w:rPr>
+    </w:lvl>
+    <w:lvl w:ilvl="7">
+      <w:start w:val="1"/>
+      <w:numFmt w:val="bullet"/>
+      <w:lvlText w:val="-"/>
+      <w:lvlJc w:val="left"/>
+      <w:pPr>
+        <w:ind w:left="5760" w:firstLine="5400"/>
+      </w:pPr>
+      <w:rPr>
+        <w:u w:val="none"/>
+      </w:rPr>
+    </w:lvl>
+    <w:lvl w:ilvl="8">
+      <w:start w:val="1"/>
+      <w:numFmt w:val="bullet"/>
+      <w:lvlText w:val="-"/>
+      <w:lvlJc w:val="left"/>
+      <w:pPr>
+        <w:ind w:left="6480" w:firstLine="6120"/>
+      </w:pPr>
+      <w:rPr>
+        <w:u w:val="none"/>
+      </w:rPr>
+    </w:lvl>
+  </w:abstractNum>
+  <w:abstractNum w:abstractNumId="3">
+    <w:nsid w:val="223923B8"/>
+    <w:multiLevelType w:val="multilevel"/>
+    <w:tmpl w:val="0538774A"/>
+    <w:lvl w:ilvl="0">
+      <w:start w:val="6"/>
+      <w:numFmt w:val="decimal"/>
+      <w:lvlText w:val="%1."/>
+      <w:lvlJc w:val="right"/>
+      <w:pPr>
+        <w:ind w:left="720" w:firstLine="360"/>
+      </w:pPr>
+      <w:rPr>
+        <w:u w:val="none"/>
+      </w:rPr>
+    </w:lvl>
+    <w:lvl w:ilvl="1">
+      <w:start w:val="1"/>
+      <w:numFmt w:val="decimal"/>
+      <w:lvlText w:val="%1.%2."/>
+      <w:lvlJc w:val="right"/>
+      <w:pPr>
+        <w:ind w:left="1440" w:firstLine="1080"/>
+      </w:pPr>
+      <w:rPr>
+        <w:u w:val="none"/>
+      </w:rPr>
+    </w:lvl>
+    <w:lvl w:ilvl="2">
+      <w:start w:val="1"/>
+      <w:numFmt w:val="decimal"/>
+      <w:lvlText w:val="%1.%2.%3."/>
+      <w:lvlJc w:val="right"/>
+      <w:pPr>
+        <w:ind w:left="2160" w:firstLine="1800"/>
+      </w:pPr>
+      <w:rPr>
+        <w:u w:val="none"/>
+      </w:rPr>
+    </w:lvl>
+    <w:lvl w:ilvl="3">
+      <w:start w:val="1"/>
+      <w:numFmt w:val="decimal"/>
+      <w:lvlText w:val="%1.%2.%3.%4."/>
+      <w:lvlJc w:val="right"/>
+      <w:pPr>
+        <w:ind w:left="2880" w:firstLine="2520"/>
+      </w:pPr>
+      <w:rPr>
+        <w:u w:val="none"/>
+      </w:rPr>
+    </w:lvl>
+    <w:lvl w:ilvl="4">
+      <w:start w:val="1"/>
+      <w:numFmt w:val="decimal"/>
+      <w:lvlText w:val="%1.%2.%3.%4.%5."/>
+      <w:lvlJc w:val="right"/>
+      <w:pPr>
+        <w:ind w:left="3600" w:firstLine="3240"/>
+      </w:pPr>
+      <w:rPr>
+        <w:u w:val="none"/>
+      </w:rPr>
+    </w:lvl>
+    <w:lvl w:ilvl="5">
+      <w:start w:val="1"/>
+      <w:numFmt w:val="decimal"/>
+      <w:lvlText w:val="%1.%2.%3.%4.%5.%6."/>
+      <w:lvlJc w:val="right"/>
+      <w:pPr>
+        <w:ind w:left="4320" w:firstLine="3960"/>
+      </w:pPr>
+      <w:rPr>
+        <w:u w:val="none"/>
+      </w:rPr>
+    </w:lvl>
+    <w:lvl w:ilvl="6">
+      <w:start w:val="1"/>
+      <w:numFmt w:val="decimal"/>
+      <w:lvlText w:val="%1.%2.%3.%4.%5.%6.%7."/>
+      <w:lvlJc w:val="right"/>
+      <w:pPr>
+        <w:ind w:left="5040" w:firstLine="4680"/>
+      </w:pPr>
+      <w:rPr>
+        <w:u w:val="none"/>
+      </w:rPr>
+    </w:lvl>
+    <w:lvl w:ilvl="7">
+      <w:start w:val="1"/>
+      <w:numFmt w:val="decimal"/>
+      <w:lvlText w:val="%1.%2.%3.%4.%5.%6.%7.%8."/>
+      <w:lvlJc w:val="right"/>
+      <w:pPr>
+        <w:ind w:left="5760" w:firstLine="5400"/>
+      </w:pPr>
+      <w:rPr>
+        <w:u w:val="none"/>
+      </w:rPr>
+    </w:lvl>
+    <w:lvl w:ilvl="8">
+      <w:start w:val="1"/>
+      <w:numFmt w:val="decimal"/>
+      <w:lvlText w:val="%1.%2.%3.%4.%5.%6.%7.%8.%9."/>
+      <w:lvlJc w:val="right"/>
+      <w:pPr>
+        <w:ind w:left="6480" w:firstLine="6120"/>
+      </w:pPr>
+      <w:rPr>
+        <w:u w:val="none"/>
+      </w:rPr>
+    </w:lvl>
+  </w:abstractNum>
+  <w:abstractNum w:abstractNumId="4">
+    <w:nsid w:val="2520014A"/>
+    <w:multiLevelType w:val="hybridMultilevel"/>
+    <w:tmpl w:val="466633F6"/>
+    <w:lvl w:ilvl="0" w:tplc="04090001">
+      <w:start w:val="1"/>
+      <w:numFmt w:val="bullet"/>
+      <w:lvlText w:val=""/>
+      <w:lvlJc w:val="left"/>
+      <w:pPr>
+        <w:ind w:left="720" w:hanging="360"/>
+      </w:pPr>
+      <w:rPr>
+        <w:rFonts w:ascii="Symbol" w:hAnsi="Symbol" w:hint="default"/>
+      </w:rPr>
+    </w:lvl>
+    <w:lvl w:ilvl="1" w:tplc="04090003" w:tentative="1">
+      <w:start w:val="1"/>
+      <w:numFmt w:val="bullet"/>
+      <w:lvlText w:val="o"/>
+      <w:lvlJc w:val="left"/>
+      <w:pPr>
+        <w:ind w:left="1440" w:hanging="360"/>
+      </w:pPr>
+      <w:rPr>
+        <w:rFonts w:ascii="Courier New" w:hAnsi="Courier New" w:cs="Courier New" w:hint="default"/>
+      </w:rPr>
+    </w:lvl>
+    <w:lvl w:ilvl="2" w:tplc="04090005" w:tentative="1">
+      <w:start w:val="1"/>
+      <w:numFmt w:val="bullet"/>
+      <w:lvlText w:val=""/>
+      <w:lvlJc w:val="left"/>
+      <w:pPr>
+        <w:ind w:left="2160" w:hanging="360"/>
+      </w:pPr>
+      <w:rPr>
+        <w:rFonts w:ascii="Wingdings" w:hAnsi="Wingdings" w:hint="default"/>
+      </w:rPr>
+    </w:lvl>
+    <w:lvl w:ilvl="3" w:tplc="04090001" w:tentative="1">
+      <w:start w:val="1"/>
+      <w:numFmt w:val="bullet"/>
+      <w:lvlText w:val=""/>
+      <w:lvlJc w:val="left"/>
+      <w:pPr>
+        <w:ind w:left="2880" w:hanging="360"/>
+      </w:pPr>
+      <w:rPr>
+        <w:rFonts w:ascii="Symbol" w:hAnsi="Symbol" w:hint="default"/>
+      </w:rPr>
+    </w:lvl>
+    <w:lvl w:ilvl="4" w:tplc="04090003" w:tentative="1">
+      <w:start w:val="1"/>
+      <w:numFmt w:val="bullet"/>
+      <w:lvlText w:val="o"/>
+      <w:lvlJc w:val="left"/>
+      <w:pPr>
+        <w:ind w:left="3600" w:hanging="360"/>
+      </w:pPr>
+      <w:rPr>
+        <w:rFonts w:ascii="Courier New" w:hAnsi="Courier New" w:cs="Courier New" w:hint="default"/>
+      </w:rPr>
+    </w:lvl>
+    <w:lvl w:ilvl="5" w:tplc="04090005" w:tentative="1">
+      <w:start w:val="1"/>
+      <w:numFmt w:val="bullet"/>
+      <w:lvlText w:val=""/>
+      <w:lvlJc w:val="left"/>
+      <w:pPr>
+        <w:ind w:left="4320" w:hanging="360"/>
+      </w:pPr>
+      <w:rPr>
+        <w:rFonts w:ascii="Wingdings" w:hAnsi="Wingdings" w:hint="default"/>
+      </w:rPr>
+    </w:lvl>
+    <w:lvl w:ilvl="6" w:tplc="04090001" w:tentative="1">
+      <w:start w:val="1"/>
+      <w:numFmt w:val="bullet"/>
+      <w:lvlText w:val=""/>
+      <w:lvlJc w:val="left"/>
+      <w:pPr>
+        <w:ind w:left="5040" w:hanging="360"/>
+      </w:pPr>
+      <w:rPr>
+        <w:rFonts w:ascii="Symbol" w:hAnsi="Symbol" w:hint="default"/>
+      </w:rPr>
+    </w:lvl>
+    <w:lvl w:ilvl="7" w:tplc="04090003" w:tentative="1">
+      <w:start w:val="1"/>
+      <w:numFmt w:val="bullet"/>
+      <w:lvlText w:val="o"/>
+      <w:lvlJc w:val="left"/>
+      <w:pPr>
+        <w:ind w:left="5760" w:hanging="360"/>
+      </w:pPr>
+      <w:rPr>
+        <w:rFonts w:ascii="Courier New" w:hAnsi="Courier New" w:cs="Courier New" w:hint="default"/>
+      </w:rPr>
+    </w:lvl>
+    <w:lvl w:ilvl="8" w:tplc="04090005" w:tentative="1">
+      <w:start w:val="1"/>
+      <w:numFmt w:val="bullet"/>
+      <w:lvlText w:val=""/>
+      <w:lvlJc w:val="left"/>
+      <w:pPr>
+        <w:ind w:left="6480" w:hanging="360"/>
+      </w:pPr>
+      <w:rPr>
+        <w:rFonts w:ascii="Wingdings" w:hAnsi="Wingdings" w:hint="default"/>
+      </w:rPr>
+    </w:lvl>
+  </w:abstractNum>
+  <w:abstractNum w:abstractNumId="5">
+    <w:nsid w:val="2AF53C9C"/>
+    <w:multiLevelType w:val="multilevel"/>
+    <w:tmpl w:val="E0C0B230"/>
+    <w:lvl w:ilvl="0">
+      <w:start w:val="1"/>
+      <w:numFmt w:val="lowerLetter"/>
+      <w:lvlText w:val="%1."/>
+      <w:lvlJc w:val="left"/>
+      <w:pPr>
+        <w:ind w:left="1440" w:firstLine="1080"/>
+      </w:pPr>
+      <w:rPr>
+        <w:u w:val="none"/>
+      </w:rPr>
+    </w:lvl>
+    <w:lvl w:ilvl="1">
+      <w:start w:val="1"/>
+      <w:numFmt w:val="lowerRoman"/>
+      <w:lvlText w:val="%2."/>
+      <w:lvlJc w:val="left"/>
+      <w:pPr>
+        <w:ind w:left="2160" w:firstLine="1800"/>
+      </w:pPr>
+      <w:rPr>
+        <w:u w:val="none"/>
+      </w:rPr>
+    </w:lvl>
+    <w:lvl w:ilvl="2">
+      <w:start w:val="1"/>
+      <w:numFmt w:val="decimal"/>
+      <w:lvlText w:val="%3."/>
+      <w:lvlJc w:val="right"/>
+      <w:pPr>
+        <w:ind w:left="2880" w:firstLine="2520"/>
+      </w:pPr>
+      <w:rPr>
+        <w:u w:val="none"/>
+      </w:rPr>
+    </w:lvl>
+    <w:lvl w:ilvl="3">
+      <w:start w:val="1"/>
+      <w:numFmt w:val="lowerLetter"/>
+      <w:lvlText w:val="%4."/>
+      <w:lvlJc w:val="left"/>
+      <w:pPr>
+        <w:ind w:left="3600" w:firstLine="3240"/>
+      </w:pPr>
+      <w:rPr>
+        <w:u w:val="none"/>
+      </w:rPr>
+    </w:lvl>
+    <w:lvl w:ilvl="4">
+      <w:start w:val="1"/>
+      <w:numFmt w:val="lowerRoman"/>
+      <w:lvlText w:val="%5."/>
+      <w:lvlJc w:val="left"/>
+      <w:pPr>
+        <w:ind w:left="4320" w:firstLine="3960"/>
+      </w:pPr>
+      <w:rPr>
+        <w:u w:val="none"/>
+      </w:rPr>
+    </w:lvl>
+    <w:lvl w:ilvl="5">
+      <w:start w:val="1"/>
+      <w:numFmt w:val="decimal"/>
+      <w:lvlText w:val="%6."/>
+      <w:lvlJc w:val="right"/>
+      <w:pPr>
+        <w:ind w:left="5040" w:firstLine="4680"/>
+      </w:pPr>
+      <w:rPr>
+        <w:u w:val="none"/>
+      </w:rPr>
+    </w:lvl>
+    <w:lvl w:ilvl="6">
+      <w:start w:val="1"/>
+      <w:numFmt w:val="lowerLetter"/>
+      <w:lvlText w:val="%7."/>
+      <w:lvlJc w:val="left"/>
+      <w:pPr>
+        <w:ind w:left="5760" w:firstLine="5400"/>
+      </w:pPr>
+      <w:rPr>
+        <w:u w:val="none"/>
+      </w:rPr>
+    </w:lvl>
+    <w:lvl w:ilvl="7">
+      <w:start w:val="1"/>
+      <w:numFmt w:val="lowerRoman"/>
+      <w:lvlText w:val="%8."/>
+      <w:lvlJc w:val="left"/>
+      <w:pPr>
+        <w:ind w:left="6480" w:firstLine="6120"/>
+      </w:pPr>
+      <w:rPr>
+        <w:u w:val="none"/>
+      </w:rPr>
+    </w:lvl>
+    <w:lvl w:ilvl="8">
+      <w:start w:val="1"/>
+      <w:numFmt w:val="decimal"/>
+      <w:lvlText w:val="%9."/>
+      <w:lvlJc w:val="right"/>
+      <w:pPr>
+        <w:ind w:left="7200" w:firstLine="6840"/>
+      </w:pPr>
+      <w:rPr>
+        <w:u w:val="none"/>
+      </w:rPr>
+    </w:lvl>
+  </w:abstractNum>
+  <w:abstractNum w:abstractNumId="6">
+    <w:nsid w:val="2EA416DE"/>
+    <w:multiLevelType w:val="multilevel"/>
+    <w:tmpl w:val="D48ED99C"/>
+    <w:lvl w:ilvl="0">
+      <w:start w:val="1"/>
+      <w:numFmt w:val="bullet"/>
+      <w:lvlText w:val="-"/>
+      <w:lvlJc w:val="left"/>
+      <w:pPr>
+        <w:ind w:left="720" w:firstLine="360"/>
+      </w:pPr>
+      <w:rPr>
+        <w:u w:val="none"/>
+      </w:rPr>
+    </w:lvl>
+    <w:lvl w:ilvl="1">
+      <w:start w:val="1"/>
+      <w:numFmt w:val="bullet"/>
+      <w:lvlText w:val="-"/>
+      <w:lvlJc w:val="left"/>
+      <w:pPr>
+        <w:ind w:left="1440" w:firstLine="1080"/>
+      </w:pPr>
+      <w:rPr>
+        <w:u w:val="none"/>
+      </w:rPr>
+    </w:lvl>
+    <w:lvl w:ilvl="2">
+      <w:start w:val="1"/>
+      <w:numFmt w:val="bullet"/>
+      <w:lvlText w:val="-"/>
+      <w:lvlJc w:val="left"/>
+      <w:pPr>
+        <w:ind w:left="2160" w:firstLine="1800"/>
+      </w:pPr>
+      <w:rPr>
+        <w:u w:val="none"/>
+      </w:rPr>
+    </w:lvl>
+    <w:lvl w:ilvl="3">
+      <w:start w:val="1"/>
+      <w:numFmt w:val="bullet"/>
+      <w:lvlText w:val="-"/>
+      <w:lvlJc w:val="left"/>
+      <w:pPr>
+        <w:ind w:left="2880" w:firstLine="2520"/>
+      </w:pPr>
+      <w:rPr>
+        <w:u w:val="none"/>
+      </w:rPr>
+    </w:lvl>
+    <w:lvl w:ilvl="4">
+      <w:start w:val="1"/>
+      <w:numFmt w:val="bullet"/>
+      <w:lvlText w:val="-"/>
+      <w:lvlJc w:val="left"/>
+      <w:pPr>
+        <w:ind w:left="3600" w:firstLine="3240"/>
+      </w:pPr>
+      <w:rPr>
+        <w:u w:val="none"/>
+      </w:rPr>
+    </w:lvl>
+    <w:lvl w:ilvl="5">
+      <w:start w:val="1"/>
+      <w:numFmt w:val="bullet"/>
+      <w:lvlText w:val="-"/>
+      <w:lvlJc w:val="left"/>
+      <w:pPr>
+        <w:ind w:left="4320" w:firstLine="3960"/>
+      </w:pPr>
+      <w:rPr>
+        <w:u w:val="none"/>
+      </w:rPr>
+    </w:lvl>
+    <w:lvl w:ilvl="6">
+      <w:start w:val="1"/>
+      <w:numFmt w:val="bullet"/>
+      <w:lvlText w:val="-"/>
+      <w:lvlJc w:val="left"/>
+      <w:pPr>
+        <w:ind w:left="5040" w:firstLine="4680"/>
+      </w:pPr>
+      <w:rPr>
+        <w:u w:val="none"/>
+      </w:rPr>
+    </w:lvl>
+    <w:lvl w:ilvl="7">
+      <w:start w:val="1"/>
+      <w:numFmt w:val="bullet"/>
+      <w:lvlText w:val="-"/>
+      <w:lvlJc w:val="left"/>
+      <w:pPr>
+        <w:ind w:left="5760" w:firstLine="5400"/>
+      </w:pPr>
+      <w:rPr>
+        <w:u w:val="none"/>
+      </w:rPr>
+    </w:lvl>
+    <w:lvl w:ilvl="8">
+      <w:start w:val="1"/>
+      <w:numFmt w:val="bullet"/>
+      <w:lvlText w:val="-"/>
+      <w:lvlJc w:val="left"/>
+      <w:pPr>
+        <w:ind w:left="6480" w:firstLine="6120"/>
+      </w:pPr>
+      <w:rPr>
+        <w:u w:val="none"/>
+      </w:rPr>
+    </w:lvl>
+  </w:abstractNum>
+  <w:abstractNum w:abstractNumId="7">
     <w:nsid w:val="33311195"/>
     <w:multiLevelType w:val="multilevel"/>
     <w:tmpl w:val="4A7C0F9E"/>
@@ -5980,7 +8640,7 @@
       </w:rPr>
     </w:lvl>
   </w:abstractNum>
-  <w:abstractNum w:abstractNumId="2">
+  <w:abstractNum w:abstractNumId="8">
     <w:nsid w:val="3B137CFE"/>
     <w:multiLevelType w:val="multilevel"/>
     <w:tmpl w:val="FC1C6CC6"/>
@@ -6087,6 +8747,580 @@
       <w:lvlJc w:val="right"/>
       <w:pPr>
         <w:ind w:left="6480" w:firstLine="6120"/>
+      </w:pPr>
+      <w:rPr>
+        <w:u w:val="none"/>
+      </w:rPr>
+    </w:lvl>
+  </w:abstractNum>
+  <w:abstractNum w:abstractNumId="9">
+    <w:nsid w:val="5AE55EDB"/>
+    <w:multiLevelType w:val="multilevel"/>
+    <w:tmpl w:val="92680CF8"/>
+    <w:lvl w:ilvl="0">
+      <w:start w:val="1"/>
+      <w:numFmt w:val="lowerLetter"/>
+      <w:lvlText w:val="%1."/>
+      <w:lvlJc w:val="left"/>
+      <w:pPr>
+        <w:ind w:left="1440" w:firstLine="1080"/>
+      </w:pPr>
+      <w:rPr>
+        <w:u w:val="none"/>
+      </w:rPr>
+    </w:lvl>
+    <w:lvl w:ilvl="1">
+      <w:start w:val="1"/>
+      <w:numFmt w:val="lowerRoman"/>
+      <w:lvlText w:val="%2."/>
+      <w:lvlJc w:val="left"/>
+      <w:pPr>
+        <w:ind w:left="2160" w:firstLine="1800"/>
+      </w:pPr>
+      <w:rPr>
+        <w:u w:val="none"/>
+      </w:rPr>
+    </w:lvl>
+    <w:lvl w:ilvl="2">
+      <w:start w:val="1"/>
+      <w:numFmt w:val="decimal"/>
+      <w:lvlText w:val="%3."/>
+      <w:lvlJc w:val="right"/>
+      <w:pPr>
+        <w:ind w:left="2880" w:firstLine="2520"/>
+      </w:pPr>
+      <w:rPr>
+        <w:u w:val="none"/>
+      </w:rPr>
+    </w:lvl>
+    <w:lvl w:ilvl="3">
+      <w:start w:val="1"/>
+      <w:numFmt w:val="lowerLetter"/>
+      <w:lvlText w:val="%4."/>
+      <w:lvlJc w:val="left"/>
+      <w:pPr>
+        <w:ind w:left="3600" w:firstLine="3240"/>
+      </w:pPr>
+      <w:rPr>
+        <w:u w:val="none"/>
+      </w:rPr>
+    </w:lvl>
+    <w:lvl w:ilvl="4">
+      <w:start w:val="1"/>
+      <w:numFmt w:val="lowerRoman"/>
+      <w:lvlText w:val="%5."/>
+      <w:lvlJc w:val="left"/>
+      <w:pPr>
+        <w:ind w:left="4320" w:firstLine="3960"/>
+      </w:pPr>
+      <w:rPr>
+        <w:u w:val="none"/>
+      </w:rPr>
+    </w:lvl>
+    <w:lvl w:ilvl="5">
+      <w:start w:val="1"/>
+      <w:numFmt w:val="decimal"/>
+      <w:lvlText w:val="%6."/>
+      <w:lvlJc w:val="right"/>
+      <w:pPr>
+        <w:ind w:left="5040" w:firstLine="4680"/>
+      </w:pPr>
+      <w:rPr>
+        <w:u w:val="none"/>
+      </w:rPr>
+    </w:lvl>
+    <w:lvl w:ilvl="6">
+      <w:start w:val="1"/>
+      <w:numFmt w:val="lowerLetter"/>
+      <w:lvlText w:val="%7."/>
+      <w:lvlJc w:val="left"/>
+      <w:pPr>
+        <w:ind w:left="5760" w:firstLine="5400"/>
+      </w:pPr>
+      <w:rPr>
+        <w:u w:val="none"/>
+      </w:rPr>
+    </w:lvl>
+    <w:lvl w:ilvl="7">
+      <w:start w:val="1"/>
+      <w:numFmt w:val="lowerRoman"/>
+      <w:lvlText w:val="%8."/>
+      <w:lvlJc w:val="left"/>
+      <w:pPr>
+        <w:ind w:left="6480" w:firstLine="6120"/>
+      </w:pPr>
+      <w:rPr>
+        <w:u w:val="none"/>
+      </w:rPr>
+    </w:lvl>
+    <w:lvl w:ilvl="8">
+      <w:start w:val="1"/>
+      <w:numFmt w:val="decimal"/>
+      <w:lvlText w:val="%9."/>
+      <w:lvlJc w:val="right"/>
+      <w:pPr>
+        <w:ind w:left="7200" w:firstLine="6840"/>
+      </w:pPr>
+      <w:rPr>
+        <w:u w:val="none"/>
+      </w:rPr>
+    </w:lvl>
+  </w:abstractNum>
+  <w:abstractNum w:abstractNumId="10">
+    <w:nsid w:val="5B5A5DCC"/>
+    <w:multiLevelType w:val="multilevel"/>
+    <w:tmpl w:val="29D8C856"/>
+    <w:lvl w:ilvl="0">
+      <w:start w:val="1"/>
+      <w:numFmt w:val="bullet"/>
+      <w:lvlText w:val="-"/>
+      <w:lvlJc w:val="left"/>
+      <w:pPr>
+        <w:ind w:left="720" w:firstLine="360"/>
+      </w:pPr>
+      <w:rPr>
+        <w:u w:val="none"/>
+      </w:rPr>
+    </w:lvl>
+    <w:lvl w:ilvl="1">
+      <w:start w:val="1"/>
+      <w:numFmt w:val="bullet"/>
+      <w:lvlText w:val="-"/>
+      <w:lvlJc w:val="left"/>
+      <w:pPr>
+        <w:ind w:left="1440" w:firstLine="1080"/>
+      </w:pPr>
+      <w:rPr>
+        <w:u w:val="none"/>
+      </w:rPr>
+    </w:lvl>
+    <w:lvl w:ilvl="2">
+      <w:start w:val="1"/>
+      <w:numFmt w:val="bullet"/>
+      <w:lvlText w:val="-"/>
+      <w:lvlJc w:val="left"/>
+      <w:pPr>
+        <w:ind w:left="2160" w:firstLine="1800"/>
+      </w:pPr>
+      <w:rPr>
+        <w:u w:val="none"/>
+      </w:rPr>
+    </w:lvl>
+    <w:lvl w:ilvl="3">
+      <w:start w:val="1"/>
+      <w:numFmt w:val="bullet"/>
+      <w:lvlText w:val="-"/>
+      <w:lvlJc w:val="left"/>
+      <w:pPr>
+        <w:ind w:left="2880" w:firstLine="2520"/>
+      </w:pPr>
+      <w:rPr>
+        <w:u w:val="none"/>
+      </w:rPr>
+    </w:lvl>
+    <w:lvl w:ilvl="4">
+      <w:start w:val="1"/>
+      <w:numFmt w:val="bullet"/>
+      <w:lvlText w:val="-"/>
+      <w:lvlJc w:val="left"/>
+      <w:pPr>
+        <w:ind w:left="3600" w:firstLine="3240"/>
+      </w:pPr>
+      <w:rPr>
+        <w:u w:val="none"/>
+      </w:rPr>
+    </w:lvl>
+    <w:lvl w:ilvl="5">
+      <w:start w:val="1"/>
+      <w:numFmt w:val="bullet"/>
+      <w:lvlText w:val="-"/>
+      <w:lvlJc w:val="left"/>
+      <w:pPr>
+        <w:ind w:left="4320" w:firstLine="3960"/>
+      </w:pPr>
+      <w:rPr>
+        <w:u w:val="none"/>
+      </w:rPr>
+    </w:lvl>
+    <w:lvl w:ilvl="6">
+      <w:start w:val="1"/>
+      <w:numFmt w:val="bullet"/>
+      <w:lvlText w:val="-"/>
+      <w:lvlJc w:val="left"/>
+      <w:pPr>
+        <w:ind w:left="5040" w:firstLine="4680"/>
+      </w:pPr>
+      <w:rPr>
+        <w:u w:val="none"/>
+      </w:rPr>
+    </w:lvl>
+    <w:lvl w:ilvl="7">
+      <w:start w:val="1"/>
+      <w:numFmt w:val="bullet"/>
+      <w:lvlText w:val="-"/>
+      <w:lvlJc w:val="left"/>
+      <w:pPr>
+        <w:ind w:left="5760" w:firstLine="5400"/>
+      </w:pPr>
+      <w:rPr>
+        <w:u w:val="none"/>
+      </w:rPr>
+    </w:lvl>
+    <w:lvl w:ilvl="8">
+      <w:start w:val="1"/>
+      <w:numFmt w:val="bullet"/>
+      <w:lvlText w:val="-"/>
+      <w:lvlJc w:val="left"/>
+      <w:pPr>
+        <w:ind w:left="6480" w:firstLine="6120"/>
+      </w:pPr>
+      <w:rPr>
+        <w:u w:val="none"/>
+      </w:rPr>
+    </w:lvl>
+  </w:abstractNum>
+  <w:abstractNum w:abstractNumId="11">
+    <w:nsid w:val="63266E0D"/>
+    <w:multiLevelType w:val="multilevel"/>
+    <w:tmpl w:val="82D23FB8"/>
+    <w:lvl w:ilvl="0">
+      <w:start w:val="1"/>
+      <w:numFmt w:val="lowerLetter"/>
+      <w:lvlText w:val="%1."/>
+      <w:lvlJc w:val="left"/>
+      <w:pPr>
+        <w:ind w:left="1440" w:firstLine="1080"/>
+      </w:pPr>
+      <w:rPr>
+        <w:u w:val="none"/>
+      </w:rPr>
+    </w:lvl>
+    <w:lvl w:ilvl="1">
+      <w:start w:val="1"/>
+      <w:numFmt w:val="lowerRoman"/>
+      <w:lvlText w:val="%2."/>
+      <w:lvlJc w:val="left"/>
+      <w:pPr>
+        <w:ind w:left="2160" w:firstLine="1800"/>
+      </w:pPr>
+      <w:rPr>
+        <w:u w:val="none"/>
+      </w:rPr>
+    </w:lvl>
+    <w:lvl w:ilvl="2">
+      <w:start w:val="1"/>
+      <w:numFmt w:val="decimal"/>
+      <w:lvlText w:val="%3."/>
+      <w:lvlJc w:val="right"/>
+      <w:pPr>
+        <w:ind w:left="2880" w:firstLine="2520"/>
+      </w:pPr>
+      <w:rPr>
+        <w:u w:val="none"/>
+      </w:rPr>
+    </w:lvl>
+    <w:lvl w:ilvl="3">
+      <w:start w:val="1"/>
+      <w:numFmt w:val="lowerLetter"/>
+      <w:lvlText w:val="%4."/>
+      <w:lvlJc w:val="left"/>
+      <w:pPr>
+        <w:ind w:left="3600" w:firstLine="3240"/>
+      </w:pPr>
+      <w:rPr>
+        <w:u w:val="none"/>
+      </w:rPr>
+    </w:lvl>
+    <w:lvl w:ilvl="4">
+      <w:start w:val="1"/>
+      <w:numFmt w:val="lowerRoman"/>
+      <w:lvlText w:val="%5."/>
+      <w:lvlJc w:val="left"/>
+      <w:pPr>
+        <w:ind w:left="4320" w:firstLine="3960"/>
+      </w:pPr>
+      <w:rPr>
+        <w:u w:val="none"/>
+      </w:rPr>
+    </w:lvl>
+    <w:lvl w:ilvl="5">
+      <w:start w:val="1"/>
+      <w:numFmt w:val="decimal"/>
+      <w:lvlText w:val="%6."/>
+      <w:lvlJc w:val="right"/>
+      <w:pPr>
+        <w:ind w:left="5040" w:firstLine="4680"/>
+      </w:pPr>
+      <w:rPr>
+        <w:u w:val="none"/>
+      </w:rPr>
+    </w:lvl>
+    <w:lvl w:ilvl="6">
+      <w:start w:val="1"/>
+      <w:numFmt w:val="lowerLetter"/>
+      <w:lvlText w:val="%7."/>
+      <w:lvlJc w:val="left"/>
+      <w:pPr>
+        <w:ind w:left="5760" w:firstLine="5400"/>
+      </w:pPr>
+      <w:rPr>
+        <w:u w:val="none"/>
+      </w:rPr>
+    </w:lvl>
+    <w:lvl w:ilvl="7">
+      <w:start w:val="1"/>
+      <w:numFmt w:val="lowerRoman"/>
+      <w:lvlText w:val="%8."/>
+      <w:lvlJc w:val="left"/>
+      <w:pPr>
+        <w:ind w:left="6480" w:firstLine="6120"/>
+      </w:pPr>
+      <w:rPr>
+        <w:u w:val="none"/>
+      </w:rPr>
+    </w:lvl>
+    <w:lvl w:ilvl="8">
+      <w:start w:val="1"/>
+      <w:numFmt w:val="decimal"/>
+      <w:lvlText w:val="%9."/>
+      <w:lvlJc w:val="right"/>
+      <w:pPr>
+        <w:ind w:left="7200" w:firstLine="6840"/>
+      </w:pPr>
+      <w:rPr>
+        <w:u w:val="none"/>
+      </w:rPr>
+    </w:lvl>
+  </w:abstractNum>
+  <w:abstractNum w:abstractNumId="12">
+    <w:nsid w:val="786B65CA"/>
+    <w:multiLevelType w:val="multilevel"/>
+    <w:tmpl w:val="72C8CE34"/>
+    <w:lvl w:ilvl="0">
+      <w:start w:val="1"/>
+      <w:numFmt w:val="decimal"/>
+      <w:pStyle w:val="AxureHeading1"/>
+      <w:suff w:val="space"/>
+      <w:lvlText w:val="%1."/>
+      <w:lvlJc w:val="left"/>
+      <w:pPr>
+        <w:tabs>
+          <w:tab w:val="num" w:pos="360"/>
+        </w:tabs>
+        <w:ind w:left="0" w:firstLine="0"/>
+      </w:pPr>
+    </w:lvl>
+    <w:lvl w:ilvl="1">
+      <w:start w:val="1"/>
+      <w:numFmt w:val="decimal"/>
+      <w:pStyle w:val="AxureHeading2"/>
+      <w:suff w:val="space"/>
+      <w:lvlText w:val="%1.%2."/>
+      <w:lvlJc w:val="left"/>
+      <w:pPr>
+        <w:tabs>
+          <w:tab w:val="num" w:pos="792"/>
+        </w:tabs>
+        <w:ind w:left="0" w:firstLine="0"/>
+      </w:pPr>
+    </w:lvl>
+    <w:lvl w:ilvl="2">
+      <w:start w:val="1"/>
+      <w:numFmt w:val="decimal"/>
+      <w:pStyle w:val="AxureHeading3"/>
+      <w:suff w:val="space"/>
+      <w:lvlText w:val="%1.%2.%3."/>
+      <w:lvlJc w:val="left"/>
+      <w:pPr>
+        <w:tabs>
+          <w:tab w:val="num" w:pos="1440"/>
+        </w:tabs>
+        <w:ind w:left="0" w:firstLine="0"/>
+      </w:pPr>
+    </w:lvl>
+    <w:lvl w:ilvl="3">
+      <w:start w:val="1"/>
+      <w:numFmt w:val="decimal"/>
+      <w:pStyle w:val="AxureHeading4"/>
+      <w:suff w:val="space"/>
+      <w:lvlText w:val="%1.%2.%3.%4."/>
+      <w:lvlJc w:val="left"/>
+      <w:pPr>
+        <w:tabs>
+          <w:tab w:val="num" w:pos="1800"/>
+        </w:tabs>
+        <w:ind w:left="0" w:firstLine="0"/>
+      </w:pPr>
+    </w:lvl>
+    <w:lvl w:ilvl="4">
+      <w:start w:val="1"/>
+      <w:numFmt w:val="decimal"/>
+      <w:suff w:val="space"/>
+      <w:lvlText w:val="%1.%2.%3.%4.%5."/>
+      <w:lvlJc w:val="left"/>
+      <w:pPr>
+        <w:tabs>
+          <w:tab w:val="num" w:pos="2520"/>
+        </w:tabs>
+        <w:ind w:left="0" w:firstLine="0"/>
+      </w:pPr>
+    </w:lvl>
+    <w:lvl w:ilvl="5">
+      <w:start w:val="1"/>
+      <w:numFmt w:val="decimal"/>
+      <w:lvlText w:val="%1.%2.%3.%4.%5.%6."/>
+      <w:lvlJc w:val="left"/>
+      <w:pPr>
+        <w:tabs>
+          <w:tab w:val="num" w:pos="2880"/>
+        </w:tabs>
+        <w:ind w:left="2736" w:hanging="936"/>
+      </w:pPr>
+    </w:lvl>
+    <w:lvl w:ilvl="6">
+      <w:start w:val="1"/>
+      <w:numFmt w:val="decimal"/>
+      <w:lvlText w:val="%1.%2.%3.%4.%5.%6.%7."/>
+      <w:lvlJc w:val="left"/>
+      <w:pPr>
+        <w:tabs>
+          <w:tab w:val="num" w:pos="3600"/>
+        </w:tabs>
+        <w:ind w:left="3240" w:hanging="1080"/>
+      </w:pPr>
+    </w:lvl>
+    <w:lvl w:ilvl="7">
+      <w:start w:val="1"/>
+      <w:numFmt w:val="decimal"/>
+      <w:lvlText w:val="%1.%2.%3.%4.%5.%6.%7.%8."/>
+      <w:lvlJc w:val="left"/>
+      <w:pPr>
+        <w:tabs>
+          <w:tab w:val="num" w:pos="3960"/>
+        </w:tabs>
+        <w:ind w:left="3744" w:hanging="1224"/>
+      </w:pPr>
+    </w:lvl>
+    <w:lvl w:ilvl="8">
+      <w:start w:val="1"/>
+      <w:numFmt w:val="decimal"/>
+      <w:lvlText w:val="%1.%2.%3.%4.%5.%6.%7.%8.%9."/>
+      <w:lvlJc w:val="left"/>
+      <w:pPr>
+        <w:tabs>
+          <w:tab w:val="num" w:pos="4680"/>
+        </w:tabs>
+        <w:ind w:left="4320" w:hanging="1440"/>
+      </w:pPr>
+    </w:lvl>
+  </w:abstractNum>
+  <w:abstractNum w:abstractNumId="13">
+    <w:nsid w:val="7A683678"/>
+    <w:multiLevelType w:val="multilevel"/>
+    <w:tmpl w:val="995AAF58"/>
+    <w:lvl w:ilvl="0">
+      <w:start w:val="1"/>
+      <w:numFmt w:val="lowerLetter"/>
+      <w:lvlText w:val="%1."/>
+      <w:lvlJc w:val="left"/>
+      <w:pPr>
+        <w:ind w:left="1440" w:firstLine="1080"/>
+      </w:pPr>
+      <w:rPr>
+        <w:u w:val="none"/>
+      </w:rPr>
+    </w:lvl>
+    <w:lvl w:ilvl="1">
+      <w:start w:val="1"/>
+      <w:numFmt w:val="lowerRoman"/>
+      <w:lvlText w:val="%2."/>
+      <w:lvlJc w:val="left"/>
+      <w:pPr>
+        <w:ind w:left="2160" w:firstLine="1800"/>
+      </w:pPr>
+      <w:rPr>
+        <w:u w:val="none"/>
+      </w:rPr>
+    </w:lvl>
+    <w:lvl w:ilvl="2">
+      <w:start w:val="1"/>
+      <w:numFmt w:val="decimal"/>
+      <w:lvlText w:val="%3."/>
+      <w:lvlJc w:val="right"/>
+      <w:pPr>
+        <w:ind w:left="2880" w:firstLine="2520"/>
+      </w:pPr>
+      <w:rPr>
+        <w:u w:val="none"/>
+      </w:rPr>
+    </w:lvl>
+    <w:lvl w:ilvl="3">
+      <w:start w:val="1"/>
+      <w:numFmt w:val="lowerLetter"/>
+      <w:lvlText w:val="%4."/>
+      <w:lvlJc w:val="left"/>
+      <w:pPr>
+        <w:ind w:left="3600" w:firstLine="3240"/>
+      </w:pPr>
+      <w:rPr>
+        <w:u w:val="none"/>
+      </w:rPr>
+    </w:lvl>
+    <w:lvl w:ilvl="4">
+      <w:start w:val="1"/>
+      <w:numFmt w:val="lowerRoman"/>
+      <w:lvlText w:val="%5."/>
+      <w:lvlJc w:val="left"/>
+      <w:pPr>
+        <w:ind w:left="4320" w:firstLine="3960"/>
+      </w:pPr>
+      <w:rPr>
+        <w:u w:val="none"/>
+      </w:rPr>
+    </w:lvl>
+    <w:lvl w:ilvl="5">
+      <w:start w:val="1"/>
+      <w:numFmt w:val="decimal"/>
+      <w:lvlText w:val="%6."/>
+      <w:lvlJc w:val="right"/>
+      <w:pPr>
+        <w:ind w:left="5040" w:firstLine="4680"/>
+      </w:pPr>
+      <w:rPr>
+        <w:u w:val="none"/>
+      </w:rPr>
+    </w:lvl>
+    <w:lvl w:ilvl="6">
+      <w:start w:val="1"/>
+      <w:numFmt w:val="lowerLetter"/>
+      <w:lvlText w:val="%7."/>
+      <w:lvlJc w:val="left"/>
+      <w:pPr>
+        <w:ind w:left="5760" w:firstLine="5400"/>
+      </w:pPr>
+      <w:rPr>
+        <w:u w:val="none"/>
+      </w:rPr>
+    </w:lvl>
+    <w:lvl w:ilvl="7">
+      <w:start w:val="1"/>
+      <w:numFmt w:val="lowerRoman"/>
+      <w:lvlText w:val="%8."/>
+      <w:lvlJc w:val="left"/>
+      <w:pPr>
+        <w:ind w:left="6480" w:firstLine="6120"/>
+      </w:pPr>
+      <w:rPr>
+        <w:u w:val="none"/>
+      </w:rPr>
+    </w:lvl>
+    <w:lvl w:ilvl="8">
+      <w:start w:val="1"/>
+      <w:numFmt w:val="decimal"/>
+      <w:lvlText w:val="%9."/>
+      <w:lvlJc w:val="right"/>
+      <w:pPr>
+        <w:ind w:left="7200" w:firstLine="6840"/>
       </w:pPr>
       <w:rPr>
         <w:u w:val="none"/>
@@ -6097,10 +9331,43 @@
     <w:abstractNumId w:val="0"/>
   </w:num>
   <w:num w:numId="2">
+    <w:abstractNumId w:val="8"/>
+  </w:num>
+  <w:num w:numId="3">
+    <w:abstractNumId w:val="7"/>
+  </w:num>
+  <w:num w:numId="4">
+    <w:abstractNumId w:val="12"/>
+  </w:num>
+  <w:num w:numId="5">
+    <w:abstractNumId w:val="3"/>
+  </w:num>
+  <w:num w:numId="6">
+    <w:abstractNumId w:val="1"/>
+  </w:num>
+  <w:num w:numId="7">
+    <w:abstractNumId w:val="10"/>
+  </w:num>
+  <w:num w:numId="8">
     <w:abstractNumId w:val="2"/>
   </w:num>
-  <w:num w:numId="3">
-    <w:abstractNumId w:val="1"/>
+  <w:num w:numId="9">
+    <w:abstractNumId w:val="9"/>
+  </w:num>
+  <w:num w:numId="10">
+    <w:abstractNumId w:val="13"/>
+  </w:num>
+  <w:num w:numId="11">
+    <w:abstractNumId w:val="5"/>
+  </w:num>
+  <w:num w:numId="12">
+    <w:abstractNumId w:val="6"/>
+  </w:num>
+  <w:num w:numId="13">
+    <w:abstractNumId w:val="11"/>
+  </w:num>
+  <w:num w:numId="14">
+    <w:abstractNumId w:val="4"/>
   </w:num>
 </w:numbering>
 </file>
@@ -6514,6 +9781,250 @@
       <w:szCs w:val="16"/>
     </w:rPr>
   </w:style>
+  <w:style w:type="paragraph" w:customStyle="1" w:styleId="AxureHeading1">
+    <w:name w:val="AxureHeading1"/>
+    <w:basedOn w:val="Normal"/>
+    <w:rsid w:val="000327B9"/>
+    <w:pPr>
+      <w:numPr>
+        <w:numId w:val="4"/>
+      </w:numPr>
+      <w:spacing w:before="120" w:after="240" w:line="240" w:lineRule="auto"/>
+    </w:pPr>
+    <w:rPr>
+      <w:rFonts w:eastAsia="Times New Roman"/>
+      <w:b/>
+      <w:color w:val="404040" w:themeColor="text1" w:themeTint="BF"/>
+      <w:sz w:val="28"/>
+      <w:szCs w:val="24"/>
+      <w:lang w:eastAsia="en-US"/>
+    </w:rPr>
+  </w:style>
+  <w:style w:type="paragraph" w:customStyle="1" w:styleId="AxureHeading2">
+    <w:name w:val="AxureHeading2"/>
+    <w:basedOn w:val="Normal"/>
+    <w:rsid w:val="000327B9"/>
+    <w:pPr>
+      <w:numPr>
+        <w:ilvl w:val="1"/>
+        <w:numId w:val="4"/>
+      </w:numPr>
+      <w:spacing w:before="120" w:after="120" w:line="240" w:lineRule="auto"/>
+    </w:pPr>
+    <w:rPr>
+      <w:rFonts w:eastAsia="Times New Roman"/>
+      <w:b/>
+      <w:color w:val="404040" w:themeColor="text1" w:themeTint="BF"/>
+      <w:sz w:val="26"/>
+      <w:szCs w:val="24"/>
+      <w:lang w:eastAsia="en-US"/>
+    </w:rPr>
+  </w:style>
+  <w:style w:type="paragraph" w:customStyle="1" w:styleId="AxureHeading3">
+    <w:name w:val="AxureHeading3"/>
+    <w:basedOn w:val="Normal"/>
+    <w:rsid w:val="000327B9"/>
+    <w:pPr>
+      <w:numPr>
+        <w:ilvl w:val="2"/>
+        <w:numId w:val="4"/>
+      </w:numPr>
+      <w:spacing w:before="240" w:after="120" w:line="240" w:lineRule="auto"/>
+    </w:pPr>
+    <w:rPr>
+      <w:rFonts w:eastAsia="Times New Roman"/>
+      <w:b/>
+      <w:color w:val="404040" w:themeColor="text1" w:themeTint="BF"/>
+      <w:sz w:val="20"/>
+      <w:szCs w:val="24"/>
+      <w:lang w:eastAsia="en-US"/>
+    </w:rPr>
+  </w:style>
+  <w:style w:type="paragraph" w:customStyle="1" w:styleId="AxureHeading4">
+    <w:name w:val="AxureHeading4"/>
+    <w:basedOn w:val="Normal"/>
+    <w:rsid w:val="000327B9"/>
+    <w:pPr>
+      <w:numPr>
+        <w:ilvl w:val="3"/>
+        <w:numId w:val="4"/>
+      </w:numPr>
+      <w:spacing w:before="240" w:after="120" w:line="240" w:lineRule="auto"/>
+    </w:pPr>
+    <w:rPr>
+      <w:rFonts w:eastAsia="Times New Roman"/>
+      <w:b/>
+      <w:i/>
+      <w:color w:val="404040" w:themeColor="text1" w:themeTint="BF"/>
+      <w:sz w:val="20"/>
+      <w:szCs w:val="24"/>
+      <w:lang w:eastAsia="en-US"/>
+    </w:rPr>
+  </w:style>
+  <w:style w:type="paragraph" w:customStyle="1" w:styleId="AxureTableHeaderText">
+    <w:name w:val="AxureTableHeaderText"/>
+    <w:basedOn w:val="Normal"/>
+    <w:rsid w:val="000327B9"/>
+    <w:pPr>
+      <w:spacing w:before="60" w:after="60" w:line="240" w:lineRule="auto"/>
+    </w:pPr>
+    <w:rPr>
+      <w:rFonts w:eastAsia="Times New Roman"/>
+      <w:b/>
+      <w:color w:val="auto"/>
+      <w:sz w:val="16"/>
+      <w:szCs w:val="24"/>
+      <w:lang w:eastAsia="en-US"/>
+    </w:rPr>
+  </w:style>
+  <w:style w:type="paragraph" w:customStyle="1" w:styleId="AxureTableNormalText">
+    <w:name w:val="AxureTableNormalText"/>
+    <w:basedOn w:val="Normal"/>
+    <w:rsid w:val="000327B9"/>
+    <w:pPr>
+      <w:spacing w:before="60" w:after="60" w:line="240" w:lineRule="auto"/>
+    </w:pPr>
+    <w:rPr>
+      <w:rFonts w:eastAsia="Times New Roman"/>
+      <w:color w:val="auto"/>
+      <w:sz w:val="16"/>
+      <w:szCs w:val="24"/>
+      <w:lang w:eastAsia="en-US"/>
+    </w:rPr>
+  </w:style>
+  <w:style w:type="table" w:customStyle="1" w:styleId="AxureTableStyle">
+    <w:name w:val="AxureTableStyle"/>
+    <w:basedOn w:val="TableNormal"/>
+    <w:uiPriority w:val="99"/>
+    <w:rsid w:val="000327B9"/>
+    <w:pPr>
+      <w:spacing w:line="240" w:lineRule="auto"/>
+    </w:pPr>
+    <w:rPr>
+      <w:rFonts w:eastAsia="Times New Roman" w:cs="Times New Roman"/>
+      <w:color w:val="auto"/>
+      <w:sz w:val="16"/>
+      <w:lang w:eastAsia="en-US"/>
+    </w:rPr>
+    <w:tblPr>
+      <w:tblStyleRowBandSize w:val="1"/>
+      <w:tblInd w:w="0" w:type="dxa"/>
+      <w:tblBorders>
+        <w:top w:val="single" w:sz="4" w:space="0" w:color="auto"/>
+        <w:left w:val="single" w:sz="4" w:space="0" w:color="auto"/>
+        <w:bottom w:val="single" w:sz="4" w:space="0" w:color="auto"/>
+        <w:right w:val="single" w:sz="4" w:space="0" w:color="auto"/>
+        <w:insideH w:val="single" w:sz="4" w:space="0" w:color="auto"/>
+        <w:insideV w:val="single" w:sz="4" w:space="0" w:color="auto"/>
+      </w:tblBorders>
+      <w:tblCellMar>
+        <w:top w:w="0" w:type="dxa"/>
+        <w:left w:w="72" w:type="dxa"/>
+        <w:bottom w:w="0" w:type="dxa"/>
+        <w:right w:w="72" w:type="dxa"/>
+      </w:tblCellMar>
+    </w:tblPr>
+    <w:trPr>
+      <w:cantSplit/>
+    </w:trPr>
+    <w:tcPr>
+      <w:shd w:val="clear" w:color="auto" w:fill="FFFFFF" w:themeFill="background1"/>
+    </w:tcPr>
+    <w:tblStylePr w:type="firstRow">
+      <w:rPr>
+        <w:b/>
+      </w:rPr>
+      <w:tblPr/>
+      <w:trPr>
+        <w:tblHeader/>
+      </w:trPr>
+      <w:tcPr>
+        <w:shd w:val="clear" w:color="auto" w:fill="D9D9D9" w:themeFill="background1" w:themeFillShade="D9"/>
+      </w:tcPr>
+    </w:tblStylePr>
+    <w:tblStylePr w:type="band2Horz">
+      <w:tblPr/>
+      <w:tcPr>
+        <w:shd w:val="clear" w:color="auto" w:fill="F2F2F2" w:themeFill="background1" w:themeFillShade="F2"/>
+      </w:tcPr>
+    </w:tblStylePr>
+  </w:style>
+  <w:style w:type="paragraph" w:customStyle="1" w:styleId="AxureImageParagraph">
+    <w:name w:val="AxureImageParagraph"/>
+    <w:basedOn w:val="Normal"/>
+    <w:qFormat/>
+    <w:rsid w:val="000327B9"/>
+    <w:pPr>
+      <w:spacing w:before="120" w:after="120" w:line="240" w:lineRule="auto"/>
+      <w:jc w:val="center"/>
+    </w:pPr>
+    <w:rPr>
+      <w:rFonts w:eastAsia="Times New Roman"/>
+      <w:color w:val="auto"/>
+      <w:sz w:val="18"/>
+      <w:szCs w:val="24"/>
+      <w:lang w:eastAsia="en-US"/>
+    </w:rPr>
+  </w:style>
+  <w:style w:type="paragraph" w:styleId="ListParagraph">
+    <w:name w:val="List Paragraph"/>
+    <w:basedOn w:val="Normal"/>
+    <w:uiPriority w:val="34"/>
+    <w:qFormat/>
+    <w:rsid w:val="00CC7FA9"/>
+    <w:pPr>
+      <w:ind w:left="720"/>
+      <w:contextualSpacing/>
+    </w:pPr>
+  </w:style>
+  <w:style w:type="paragraph" w:styleId="Header">
+    <w:name w:val="header"/>
+    <w:basedOn w:val="Normal"/>
+    <w:link w:val="HeaderChar"/>
+    <w:uiPriority w:val="99"/>
+    <w:semiHidden/>
+    <w:unhideWhenUsed/>
+    <w:rsid w:val="00CC7FA9"/>
+    <w:pPr>
+      <w:tabs>
+        <w:tab w:val="center" w:pos="4680"/>
+        <w:tab w:val="right" w:pos="9360"/>
+      </w:tabs>
+      <w:spacing w:line="240" w:lineRule="auto"/>
+    </w:pPr>
+  </w:style>
+  <w:style w:type="character" w:customStyle="1" w:styleId="HeaderChar">
+    <w:name w:val="Header Char"/>
+    <w:basedOn w:val="DefaultParagraphFont"/>
+    <w:link w:val="Header"/>
+    <w:uiPriority w:val="99"/>
+    <w:semiHidden/>
+    <w:rsid w:val="00CC7FA9"/>
+  </w:style>
+  <w:style w:type="paragraph" w:styleId="Footer">
+    <w:name w:val="footer"/>
+    <w:basedOn w:val="Normal"/>
+    <w:link w:val="FooterChar"/>
+    <w:uiPriority w:val="99"/>
+    <w:semiHidden/>
+    <w:unhideWhenUsed/>
+    <w:rsid w:val="00CC7FA9"/>
+    <w:pPr>
+      <w:tabs>
+        <w:tab w:val="center" w:pos="4680"/>
+        <w:tab w:val="right" w:pos="9360"/>
+      </w:tabs>
+      <w:spacing w:line="240" w:lineRule="auto"/>
+    </w:pPr>
+  </w:style>
+  <w:style w:type="character" w:customStyle="1" w:styleId="FooterChar">
+    <w:name w:val="Footer Char"/>
+    <w:basedOn w:val="DefaultParagraphFont"/>
+    <w:link w:val="Footer"/>
+    <w:uiPriority w:val="99"/>
+    <w:semiHidden/>
+    <w:rsid w:val="00CC7FA9"/>
+  </w:style>
 </w:styles>
 </file>
 

</xml_diff>